<commit_message>
dry Q1 section a small add
</commit_message>
<xml_diff>
--- a/ID3/HW3_winter23-24-Hebrew_v3-LEARNING.docx
+++ b/ID3/HW3_winter23-24-Hebrew_v3-LEARNING.docx
@@ -1154,7 +1154,7 @@
             <wp:extent cx="156845" cy="156845"/>
             <wp:effectExtent l="0" t="0" r="0" b="0"/>
             <wp:docPr id="506548261" name="Picture 3" descr="Writing Hand on Apple ">
-              <a:hlinkClick xmlns:a="http://schemas.openxmlformats.org/drawingml/2006/main" r:id="rId10"/>
+              <a:hlinkClick xmlns:a="http://schemas.openxmlformats.org/drawingml/2006/main" r:id="rId8"/>
             </wp:docPr>
             <wp:cNvGraphicFramePr>
               <a:graphicFrameLocks xmlns:a="http://schemas.openxmlformats.org/drawingml/2006/main" noChangeAspect="1"/>
@@ -2759,7 +2759,7 @@
         <w:bidi/>
         <w:ind w:left="1080"/>
         <w:rPr>
-          <w:rFonts w:asciiTheme="majorHAnsi" w:hAnsiTheme="majorHAnsi" w:cstheme="majorHAnsi" w:hint="cs"/>
+          <w:rFonts w:asciiTheme="majorHAnsi" w:hAnsiTheme="majorHAnsi" w:cstheme="majorHAnsi"/>
           <w:color w:val="2F5496" w:themeColor="accent1" w:themeShade="BF"/>
           <w:rtl/>
         </w:rPr>
@@ -2819,6 +2819,85 @@
           <w:rtl/>
         </w:rPr>
         <w:t>, ולכן אין תלות בין תוצאות הסיווג לבין בחירת פונקציית המרחק.</w:t>
+      </w:r>
+      <w:r>
+        <w:rPr>
+          <w:rFonts w:asciiTheme="majorHAnsi" w:hAnsiTheme="majorHAnsi" w:cstheme="majorHAnsi"/>
+          <w:color w:val="2F5496" w:themeColor="accent1" w:themeShade="BF"/>
+          <w:rtl/>
+        </w:rPr>
+        <w:br/>
+      </w:r>
+      <w:r>
+        <w:rPr>
+          <w:rFonts w:asciiTheme="majorHAnsi" w:hAnsiTheme="majorHAnsi" w:cstheme="majorHAnsi" w:hint="cs"/>
+          <w:color w:val="2F5496" w:themeColor="accent1" w:themeShade="BF"/>
+          <w:rtl/>
+        </w:rPr>
+        <w:t xml:space="preserve">בנוסף, עבור </w:t>
+      </w:r>
+      <w:r>
+        <w:rPr>
+          <w:rFonts w:asciiTheme="majorHAnsi" w:hAnsiTheme="majorHAnsi" w:cstheme="majorHAnsi"/>
+          <w:color w:val="2F5496" w:themeColor="accent1" w:themeShade="BF"/>
+        </w:rPr>
+        <w:t>K</w:t>
+      </w:r>
+      <w:r>
+        <w:rPr>
+          <w:rFonts w:asciiTheme="majorHAnsi" w:hAnsiTheme="majorHAnsi" w:cstheme="majorHAnsi" w:hint="cs"/>
+          <w:color w:val="2F5496" w:themeColor="accent1" w:themeShade="BF"/>
+          <w:rtl/>
+        </w:rPr>
+        <w:t xml:space="preserve"> שגדול או שווה לגודל כל קבוצת האימון, נקבל שלכל </w:t>
+      </w:r>
+      <w:r>
+        <w:rPr>
+          <w:rFonts w:asciiTheme="majorHAnsi" w:hAnsiTheme="majorHAnsi" w:cstheme="majorHAnsi"/>
+          <w:color w:val="2F5496" w:themeColor="accent1" w:themeShade="BF"/>
+        </w:rPr>
+        <w:t>d</w:t>
+      </w:r>
+      <w:r>
+        <w:rPr>
+          <w:rFonts w:asciiTheme="majorHAnsi" w:hAnsiTheme="majorHAnsi" w:cstheme="majorHAnsi" w:hint="cs"/>
+          <w:color w:val="2F5496" w:themeColor="accent1" w:themeShade="BF"/>
+          <w:rtl/>
+        </w:rPr>
+        <w:t xml:space="preserve">, </w:t>
+      </w:r>
+      <w:r>
+        <w:rPr>
+          <w:rFonts w:asciiTheme="majorHAnsi" w:hAnsiTheme="majorHAnsi" w:cstheme="majorHAnsi"/>
+          <w:color w:val="2F5496" w:themeColor="accent1" w:themeShade="BF"/>
+        </w:rPr>
+        <w:t>K</w:t>
+      </w:r>
+      <w:r>
+        <w:rPr>
+          <w:rFonts w:asciiTheme="majorHAnsi" w:hAnsiTheme="majorHAnsi" w:cstheme="majorHAnsi" w:hint="cs"/>
+          <w:color w:val="2F5496" w:themeColor="accent1" w:themeShade="BF"/>
+          <w:rtl/>
+        </w:rPr>
+        <w:t xml:space="preserve"> השכנים הקרובים הם כל קבוצת האימון, בין אם המרחק הוא מרחק </w:t>
+      </w:r>
+      <w:proofErr w:type="spellStart"/>
+      <w:r>
+        <w:rPr>
+          <w:rFonts w:asciiTheme="majorHAnsi" w:hAnsiTheme="majorHAnsi" w:cstheme="majorHAnsi" w:hint="cs"/>
+          <w:color w:val="2F5496" w:themeColor="accent1" w:themeShade="BF"/>
+          <w:rtl/>
+        </w:rPr>
+        <w:t>אוקלידי</w:t>
+      </w:r>
+      <w:proofErr w:type="spellEnd"/>
+      <w:r>
+        <w:rPr>
+          <w:rFonts w:asciiTheme="majorHAnsi" w:hAnsiTheme="majorHAnsi" w:cstheme="majorHAnsi" w:hint="cs"/>
+          <w:color w:val="2F5496" w:themeColor="accent1" w:themeShade="BF"/>
+          <w:rtl/>
+        </w:rPr>
+        <w:t xml:space="preserve"> ובין אם מנהטן.</w:t>
       </w:r>
       <w:r>
         <w:rPr>
@@ -3428,6 +3507,9 @@
             <m:t>=3</m:t>
           </m:r>
           <m:r>
+            <m:rPr>
+              <m:sty m:val="p"/>
+            </m:rPr>
             <w:rPr>
               <w:rFonts w:ascii="Cambria Math" w:hAnsi="Cambria Math" w:cstheme="majorHAnsi"/>
               <w:color w:val="2F5496" w:themeColor="accent1" w:themeShade="BF"/>
@@ -3548,14 +3630,7 @@
                           <w:rFonts w:ascii="Cambria Math" w:hAnsi="Cambria Math" w:cstheme="majorHAnsi"/>
                           <w:color w:val="2F5496" w:themeColor="accent1" w:themeShade="BF"/>
                         </w:rPr>
-                        <m:t>4-</m:t>
-                      </m:r>
-                      <m:r>
-                        <w:rPr>
-                          <w:rFonts w:ascii="Cambria Math" w:hAnsi="Cambria Math" w:cstheme="majorHAnsi"/>
-                          <w:color w:val="2F5496" w:themeColor="accent1" w:themeShade="BF"/>
-                        </w:rPr>
-                        <m:t>2</m:t>
+                        <m:t>4-2</m:t>
                       </m:r>
                     </m:e>
                   </m:d>
@@ -3604,14 +3679,7 @@
                           <w:rFonts w:ascii="Cambria Math" w:hAnsi="Cambria Math" w:cstheme="majorHAnsi"/>
                           <w:color w:val="2F5496" w:themeColor="accent1" w:themeShade="BF"/>
                         </w:rPr>
-                        <m:t>1-</m:t>
-                      </m:r>
-                      <m:r>
-                        <w:rPr>
-                          <w:rFonts w:ascii="Cambria Math" w:hAnsi="Cambria Math" w:cstheme="majorHAnsi"/>
-                          <w:color w:val="2F5496" w:themeColor="accent1" w:themeShade="BF"/>
-                        </w:rPr>
-                        <m:t>3</m:t>
+                        <m:t>1-3</m:t>
                       </m:r>
                     </m:e>
                   </m:d>
@@ -3633,14 +3701,7 @@
               <w:rFonts w:ascii="Cambria Math" w:hAnsi="Cambria Math" w:cstheme="majorHAnsi"/>
               <w:color w:val="2F5496" w:themeColor="accent1" w:themeShade="BF"/>
             </w:rPr>
-            <m:t>=</m:t>
-          </m:r>
-          <m:r>
-            <w:rPr>
-              <w:rFonts w:ascii="Cambria Math" w:hAnsi="Cambria Math" w:cstheme="majorHAnsi"/>
-              <w:color w:val="2F5496" w:themeColor="accent1" w:themeShade="BF"/>
-            </w:rPr>
-            <m:t>2.82</m:t>
+            <m:t>=2.82</m:t>
           </m:r>
         </m:oMath>
       </m:oMathPara>
@@ -3662,6 +3723,7 @@
           <w:color w:val="2F5496" w:themeColor="accent1" w:themeShade="BF"/>
           <w:rtl/>
         </w:rPr>
+        <w:lastRenderedPageBreak/>
         <w:t xml:space="preserve">לכן דוגמת המבחן תקבל את הסיווג של </w:t>
       </w:r>
       <w:proofErr w:type="spellStart"/>
@@ -3757,7 +3819,6 @@
               <w:rFonts w:ascii="Cambria Math" w:hAnsi="Cambria Math" w:cstheme="majorHAnsi"/>
               <w:color w:val="2F5496" w:themeColor="accent1" w:themeShade="BF"/>
             </w:rPr>
-            <w:lastRenderedPageBreak/>
             <m:t>dist</m:t>
           </m:r>
           <m:d>
@@ -3814,14 +3875,7 @@
               <w:rFonts w:ascii="Cambria Math" w:hAnsi="Cambria Math" w:cstheme="majorHAnsi"/>
               <w:color w:val="2F5496" w:themeColor="accent1" w:themeShade="BF"/>
             </w:rPr>
-            <m:t>=</m:t>
-          </m:r>
-          <m:r>
-            <w:rPr>
-              <w:rFonts w:ascii="Cambria Math" w:hAnsi="Cambria Math" w:cstheme="majorHAnsi"/>
-              <w:color w:val="2F5496" w:themeColor="accent1" w:themeShade="BF"/>
-            </w:rPr>
-            <m:t>|</m:t>
+            <m:t>=|</m:t>
           </m:r>
           <m:sSup>
             <m:sSupPr>
@@ -3933,16 +3987,12 @@
               <w:rFonts w:ascii="Cambria Math" w:hAnsi="Cambria Math" w:cstheme="majorHAnsi"/>
               <w:color w:val="2F5496" w:themeColor="accent1" w:themeShade="BF"/>
             </w:rPr>
-            <m:t>|</m:t>
+            <m:t>|=3</m:t>
           </m:r>
           <m:r>
-            <w:rPr>
-              <w:rFonts w:ascii="Cambria Math" w:hAnsi="Cambria Math" w:cstheme="majorHAnsi"/>
-              <w:color w:val="2F5496" w:themeColor="accent1" w:themeShade="BF"/>
-            </w:rPr>
-            <m:t>=3</m:t>
-          </m:r>
-          <m:r>
+            <m:rPr>
+              <m:sty m:val="p"/>
+            </m:rPr>
             <w:rPr>
               <w:rFonts w:ascii="Cambria Math" w:hAnsi="Cambria Math" w:cstheme="majorHAnsi"/>
               <w:color w:val="2F5496" w:themeColor="accent1" w:themeShade="BF"/>
@@ -4041,14 +4091,7 @@
                       <w:rFonts w:ascii="Cambria Math" w:hAnsi="Cambria Math" w:cstheme="majorHAnsi"/>
                       <w:color w:val="2F5496" w:themeColor="accent1" w:themeShade="BF"/>
                     </w:rPr>
-                    <m:t>4-</m:t>
-                  </m:r>
-                  <m:r>
-                    <w:rPr>
-                      <w:rFonts w:ascii="Cambria Math" w:hAnsi="Cambria Math" w:cstheme="majorHAnsi"/>
-                      <w:color w:val="2F5496" w:themeColor="accent1" w:themeShade="BF"/>
-                    </w:rPr>
-                    <m:t>2</m:t>
+                    <m:t>4-2</m:t>
                   </m:r>
                 </m:e>
               </m:d>
@@ -4111,14 +4154,7 @@
                       <w:rFonts w:ascii="Cambria Math" w:hAnsi="Cambria Math" w:cstheme="majorHAnsi"/>
                       <w:color w:val="2F5496" w:themeColor="accent1" w:themeShade="BF"/>
                     </w:rPr>
-                    <m:t>1-</m:t>
-                  </m:r>
-                  <m:r>
-                    <w:rPr>
-                      <w:rFonts w:ascii="Cambria Math" w:hAnsi="Cambria Math" w:cstheme="majorHAnsi"/>
-                      <w:color w:val="2F5496" w:themeColor="accent1" w:themeShade="BF"/>
-                    </w:rPr>
-                    <m:t>3</m:t>
+                    <m:t>1-3</m:t>
                   </m:r>
                 </m:e>
               </m:d>
@@ -4138,14 +4174,7 @@
               <w:rFonts w:ascii="Cambria Math" w:hAnsi="Cambria Math" w:cstheme="majorHAnsi"/>
               <w:color w:val="2F5496" w:themeColor="accent1" w:themeShade="BF"/>
             </w:rPr>
-            <m:t>|=</m:t>
-          </m:r>
-          <m:r>
-            <w:rPr>
-              <w:rFonts w:ascii="Cambria Math" w:hAnsi="Cambria Math" w:cstheme="majorHAnsi"/>
-              <w:color w:val="2F5496" w:themeColor="accent1" w:themeShade="BF"/>
-            </w:rPr>
-            <m:t>4</m:t>
+            <m:t>|=4</m:t>
           </m:r>
         </m:oMath>
       </m:oMathPara>
@@ -4236,7 +4265,7 @@
         <w:bidi/>
         <w:ind w:left="1080"/>
         <w:rPr>
-          <w:rFonts w:asciiTheme="majorHAnsi" w:hAnsiTheme="majorHAnsi" w:cstheme="majorHAnsi" w:hint="cs"/>
+          <w:rFonts w:asciiTheme="majorHAnsi" w:hAnsiTheme="majorHAnsi" w:cstheme="majorHAnsi"/>
           <w:i/>
           <w:color w:val="2F5496" w:themeColor="accent1" w:themeShade="BF"/>
         </w:rPr>
@@ -4680,6 +4709,7 @@
           <w:color w:val="2F5496" w:themeColor="accent1" w:themeShade="BF"/>
           <w:rtl/>
         </w:rPr>
+        <w:lastRenderedPageBreak/>
         <w:t xml:space="preserve">עבור </w:t>
       </w:r>
       <w:r>
@@ -4716,7 +4746,6 @@
           <w:rFonts w:asciiTheme="majorHAnsi" w:eastAsiaTheme="minorEastAsia" w:hAnsiTheme="majorHAnsi" w:cstheme="majorHAnsi" w:hint="cs"/>
           <w:rtl/>
         </w:rPr>
-        <w:lastRenderedPageBreak/>
         <w:t xml:space="preserve">(2 נק') </w:t>
       </w:r>
       <w:r>
@@ -4887,15 +4916,7 @@
           <w:color w:val="2F5496" w:themeColor="accent1" w:themeShade="BF"/>
           <w:lang w:val="en-GB"/>
         </w:rPr>
-        <w:t xml:space="preserve"> </w:t>
-      </w:r>
-      <w:r>
-        <w:rPr>
-          <w:rFonts w:asciiTheme="majorHAnsi" w:hAnsiTheme="majorHAnsi" w:cstheme="majorHAnsi"/>
-          <w:color w:val="2F5496" w:themeColor="accent1" w:themeShade="BF"/>
-          <w:lang w:val="en-GB"/>
-        </w:rPr>
-        <w:t>overfitting</w:t>
+        <w:t xml:space="preserve"> overfitting</w:t>
       </w:r>
       <w:r>
         <w:rPr>
@@ -5060,131 +5081,118 @@
     </w:p>
     <w:p>
       <w:pPr>
+        <w:pStyle w:val="ListParagraph"/>
+        <w:numPr>
+          <w:ilvl w:val="0"/>
+          <w:numId w:val="29"/>
+        </w:numPr>
+        <w:bidi/>
+        <w:rPr>
+          <w:rFonts w:asciiTheme="majorHAnsi" w:hAnsiTheme="majorHAnsi" w:cstheme="majorHAnsi"/>
+          <w:lang w:val="en-GB"/>
+        </w:rPr>
+      </w:pPr>
+      <w:r>
+        <w:rPr>
+          <w:rFonts w:asciiTheme="majorHAnsi" w:hAnsiTheme="majorHAnsi" w:cs="Calibri Light" w:hint="cs"/>
+          <w:rtl/>
+          <w:lang w:val="en-GB"/>
+        </w:rPr>
+        <w:t>(</w:t>
+      </w:r>
+      <w:r>
+        <w:rPr>
+          <w:rFonts w:asciiTheme="majorHAnsi" w:hAnsiTheme="majorHAnsi" w:cs="Calibri Light"/>
+          <w:rtl/>
+          <w:lang w:val="en-GB"/>
+        </w:rPr>
+        <w:t>2 נק'</w:t>
+      </w:r>
+      <w:r>
+        <w:rPr>
+          <w:rFonts w:asciiTheme="majorHAnsi" w:hAnsiTheme="majorHAnsi" w:cs="Calibri Light" w:hint="cs"/>
+          <w:rtl/>
+          <w:lang w:val="en-GB"/>
+        </w:rPr>
+        <w:t>)</w:t>
+      </w:r>
+      <w:r>
+        <w:rPr>
+          <w:rFonts w:asciiTheme="majorHAnsi" w:hAnsiTheme="majorHAnsi" w:cs="Calibri Light"/>
+          <w:rtl/>
+          <w:lang w:val="en-GB"/>
+        </w:rPr>
+        <w:t xml:space="preserve"> שרטט את גבול ההחלטה של </w:t>
+      </w:r>
+      <w:r>
+        <w:rPr>
+          <w:rFonts w:asciiTheme="majorHAnsi" w:hAnsiTheme="majorHAnsi" w:cstheme="majorHAnsi"/>
+          <w:lang w:val="en-GB"/>
+        </w:rPr>
+        <w:t xml:space="preserve">1-nearest </w:t>
+      </w:r>
+      <w:r>
+        <w:rPr>
+          <w:rFonts w:asciiTheme="majorHAnsi" w:hAnsiTheme="majorHAnsi" w:cstheme="majorHAnsi"/>
+          <w:lang w:val="en-GB"/>
+        </w:rPr>
+        <w:t>neighbour</w:t>
+      </w:r>
+      <w:r>
+        <w:rPr>
+          <w:rFonts w:asciiTheme="majorHAnsi" w:hAnsiTheme="majorHAnsi" w:cstheme="majorHAnsi"/>
+          <w:lang w:val="en-GB"/>
+        </w:rPr>
+        <w:t xml:space="preserve"> </w:t>
+      </w:r>
+      <w:r>
+        <w:rPr>
+          <w:rFonts w:asciiTheme="majorHAnsi" w:hAnsiTheme="majorHAnsi" w:cs="Calibri Light"/>
+          <w:rtl/>
+          <w:lang w:val="en-GB"/>
+        </w:rPr>
+        <w:t>- עבור הגרף.</w:t>
+      </w:r>
+      <w:r>
+        <w:rPr>
+          <w:rFonts w:asciiTheme="majorHAnsi" w:hAnsiTheme="majorHAnsi" w:cstheme="majorHAnsi"/>
+          <w:rtl/>
+          <w:lang w:val="en-GB"/>
+        </w:rPr>
+        <w:br/>
+      </w:r>
+      <w:r>
+        <w:rPr>
+          <w:rFonts w:asciiTheme="majorHAnsi" w:hAnsiTheme="majorHAnsi" w:cstheme="majorHAnsi" w:hint="cs"/>
+          <w:color w:val="2F5496" w:themeColor="accent1" w:themeShade="BF"/>
+          <w:rtl/>
+          <w:lang w:val="en-GB"/>
+        </w:rPr>
+        <w:t xml:space="preserve">נשרטט את דיאגרמת </w:t>
+      </w:r>
+      <w:r>
+        <w:rPr>
+          <w:rFonts w:asciiTheme="majorHAnsi" w:hAnsiTheme="majorHAnsi" w:cstheme="majorHAnsi"/>
+          <w:color w:val="2F5496" w:themeColor="accent1" w:themeShade="BF"/>
+          <w:lang w:val="en-GB"/>
+        </w:rPr>
+        <w:t>Voronoi</w:t>
+      </w:r>
+      <w:r>
+        <w:rPr>
+          <w:rFonts w:asciiTheme="majorHAnsi" w:hAnsiTheme="majorHAnsi" w:cstheme="majorHAnsi" w:hint="cs"/>
+          <w:color w:val="2F5496" w:themeColor="accent1" w:themeShade="BF"/>
+          <w:rtl/>
+          <w:lang w:val="en-GB"/>
+        </w:rPr>
+        <w:t xml:space="preserve"> כמו שראינו בהרצאה:</w:t>
+      </w:r>
+    </w:p>
+    <w:p>
+      <w:pPr>
         <w:pStyle w:val="NormalWeb"/>
-        <w:jc w:val="right"/>
-      </w:pPr>
-      <w:r>
-        <w:rPr>
-          <w:rFonts w:ascii="Segoe UI Emoji" w:hAnsi="Segoe UI Emoji" w:cs="Segoe UI"/>
-          <w:rtl/>
-        </w:rPr>
-        <w:t>(</w:t>
-      </w:r>
-      <w:r>
-        <w:rPr>
-          <w:rFonts w:asciiTheme="majorHAnsi" w:hAnsiTheme="majorHAnsi" w:cstheme="majorHAnsi"/>
-          <w:rtl/>
-          <w:lang w:val="en-GB"/>
-        </w:rPr>
-        <w:t>2</w:t>
-      </w:r>
-      <w:r>
-        <w:rPr>
-          <w:rFonts w:asciiTheme="majorHAnsi" w:hAnsiTheme="majorHAnsi" w:cstheme="majorHAnsi"/>
-          <w:lang w:val="en-GB"/>
-        </w:rPr>
-        <w:t xml:space="preserve"> </w:t>
-      </w:r>
-      <w:r>
-        <w:rPr>
-          <w:rFonts w:asciiTheme="majorHAnsi" w:hAnsiTheme="majorHAnsi" w:cstheme="majorHAnsi" w:hint="cs"/>
-          <w:rtl/>
-          <w:lang w:val="en-GB"/>
-        </w:rPr>
-        <w:t>נק</w:t>
-      </w:r>
-      <w:r>
-        <w:rPr>
-          <w:rFonts w:asciiTheme="majorHAnsi" w:hAnsiTheme="majorHAnsi" w:cstheme="majorHAnsi"/>
-          <w:rtl/>
-          <w:lang w:val="en-GB"/>
-        </w:rPr>
-        <w:t xml:space="preserve">') </w:t>
-      </w:r>
-      <w:r>
-        <w:rPr>
-          <w:rFonts w:asciiTheme="majorHAnsi" w:hAnsiTheme="majorHAnsi" w:cstheme="majorHAnsi" w:hint="cs"/>
-          <w:rtl/>
-          <w:lang w:val="en-GB"/>
-        </w:rPr>
-        <w:t xml:space="preserve">שרטט את גבול ההחלטה של </w:t>
-      </w:r>
-      <w:r>
-        <w:rPr>
-          <w:rFonts w:asciiTheme="majorHAnsi" w:hAnsiTheme="majorHAnsi" w:cstheme="majorHAnsi"/>
-          <w:lang w:val="en-GB"/>
-        </w:rPr>
-        <w:t xml:space="preserve">1-nearest </w:t>
-      </w:r>
-      <w:proofErr w:type="spellStart"/>
-      <w:r>
-        <w:rPr>
-          <w:rFonts w:asciiTheme="majorHAnsi" w:hAnsiTheme="majorHAnsi" w:cstheme="majorHAnsi"/>
-          <w:lang w:val="en-GB"/>
-        </w:rPr>
-        <w:t>neighbor</w:t>
-      </w:r>
-      <w:proofErr w:type="spellEnd"/>
-      <w:r>
-        <w:rPr>
-          <w:rFonts w:asciiTheme="majorHAnsi" w:hAnsiTheme="majorHAnsi" w:cstheme="majorHAnsi" w:hint="cs"/>
-          <w:rtl/>
-          <w:lang w:val="en-GB"/>
-        </w:rPr>
-        <w:t xml:space="preserve"> עבור הגרף.</w:t>
-      </w:r>
-      <w:r>
-        <w:rPr>
-          <w:rFonts w:asciiTheme="majorHAnsi" w:hAnsiTheme="majorHAnsi" w:cstheme="majorHAnsi"/>
-          <w:rtl/>
-          <w:lang w:val="en-GB"/>
-        </w:rPr>
-        <w:br/>
-      </w:r>
-      <w:r>
-        <w:rPr>
-          <w:rFonts w:asciiTheme="majorHAnsi" w:hAnsiTheme="majorHAnsi" w:cstheme="majorHAnsi" w:hint="cs"/>
-          <w:color w:val="2F5496" w:themeColor="accent1" w:themeShade="BF"/>
-          <w:rtl/>
-          <w:lang w:val="en-GB"/>
-        </w:rPr>
-        <w:t>(</w:t>
-      </w:r>
-      <w:r>
-        <w:rPr>
-          <w:rFonts w:asciiTheme="majorHAnsi" w:hAnsiTheme="majorHAnsi" w:cstheme="majorHAnsi" w:hint="cs"/>
-          <w:color w:val="2F5496" w:themeColor="accent1" w:themeShade="BF"/>
-          <w:rtl/>
-          <w:lang w:val="en-GB"/>
-        </w:rPr>
-        <w:t xml:space="preserve">נשרטט את דיאגרמת </w:t>
-      </w:r>
-      <w:r>
-        <w:rPr>
-          <w:rFonts w:asciiTheme="majorHAnsi" w:hAnsiTheme="majorHAnsi" w:cstheme="majorHAnsi"/>
-          <w:color w:val="2F5496" w:themeColor="accent1" w:themeShade="BF"/>
-          <w:lang w:val="en-GB"/>
-        </w:rPr>
-        <w:t>Voronoi</w:t>
-      </w:r>
-      <w:r>
-        <w:rPr>
-          <w:rFonts w:asciiTheme="majorHAnsi" w:hAnsiTheme="majorHAnsi" w:cstheme="majorHAnsi" w:hint="cs"/>
-          <w:color w:val="2F5496" w:themeColor="accent1" w:themeShade="BF"/>
-          <w:rtl/>
-          <w:lang w:val="en-GB"/>
-        </w:rPr>
-        <w:t xml:space="preserve"> כמו שראינו בהרצאה</w:t>
-      </w:r>
-      <w:r>
-        <w:rPr>
-          <w:rFonts w:asciiTheme="majorHAnsi" w:hAnsiTheme="majorHAnsi" w:cstheme="majorHAnsi" w:hint="cs"/>
-          <w:color w:val="2F5496" w:themeColor="accent1" w:themeShade="BF"/>
-          <w:rtl/>
-          <w:lang w:val="en-GB"/>
-        </w:rPr>
-        <w:t>)</w:t>
-      </w:r>
+        <w:jc w:val="center"/>
+      </w:pPr>
       <w:r>
         <w:rPr>
           <w:rFonts w:asciiTheme="majorHAnsi" w:hAnsiTheme="majorHAnsi" w:cstheme="majorHAnsi"/>
@@ -5249,11 +5257,8 @@
     <w:p>
       <w:pPr>
         <w:pStyle w:val="ListParagraph"/>
-        <w:numPr>
-          <w:ilvl w:val="0"/>
-          <w:numId w:val="29"/>
-        </w:numPr>
         <w:bidi/>
+        <w:ind w:left="1080"/>
         <w:rPr>
           <w:rFonts w:asciiTheme="majorHAnsi" w:hAnsiTheme="majorHAnsi" w:cstheme="majorHAnsi"/>
           <w:lang w:val="en-GB"/>
@@ -6150,6 +6155,7 @@
           <w:rFonts w:asciiTheme="majorHAnsi" w:hAnsiTheme="majorHAnsi" w:cstheme="majorHAnsi"/>
           <w:lang w:val="en-GB"/>
         </w:rPr>
+        <w:lastRenderedPageBreak/>
         <w:t xml:space="preserve"> </w:t>
       </w:r>
       <w:r>
@@ -6683,16 +6689,7 @@
           <w:rtl/>
           <w:lang w:val="en-GB"/>
         </w:rPr>
-        <w:t xml:space="preserve"> </w:t>
-      </w:r>
-      <w:r>
-        <w:rPr>
-          <w:rFonts w:asciiTheme="majorHAnsi" w:hAnsiTheme="majorHAnsi" w:cstheme="majorHAnsi"/>
-          <w:rtl/>
-          <w:lang w:val="en-GB"/>
-        </w:rPr>
-        <w:lastRenderedPageBreak/>
-        <w:t>(</w:t>
+        <w:t xml:space="preserve"> (</w:t>
       </w:r>
       <w:r>
         <w:rPr>
@@ -10916,6 +10913,7 @@
           <w:u w:val="single"/>
           <w:rtl/>
         </w:rPr>
+        <w:lastRenderedPageBreak/>
         <w:t>המחלקה</w:t>
       </w:r>
       <w:r>
@@ -11169,7 +11167,6 @@
           <w:rFonts w:asciiTheme="majorHAnsi" w:hAnsiTheme="majorHAnsi" w:cstheme="majorHAnsi" w:hint="cs"/>
           <w:rtl/>
         </w:rPr>
-        <w:lastRenderedPageBreak/>
         <w:t>ו־</w:t>
       </w:r>
       <m:oMath>
@@ -12555,7 +12552,7 @@
           <w:noProof/>
         </w:rPr>
         <w:drawing>
-          <wp:anchor distT="0" distB="0" distL="114300" distR="114300" simplePos="0" relativeHeight="251677696" behindDoc="1" locked="0" layoutInCell="1" allowOverlap="1" wp14:anchorId="3384E81B" wp14:editId="46D9D5AF">
+          <wp:anchor distT="0" distB="0" distL="114300" distR="114300" simplePos="0" relativeHeight="251677696" behindDoc="1" locked="0" layoutInCell="1" allowOverlap="1" wp14:anchorId="3384E81B" wp14:editId="554781CB">
             <wp:simplePos x="0" y="0"/>
             <wp:positionH relativeFrom="column">
               <wp:posOffset>1101304</wp:posOffset>
@@ -12576,7 +12573,7 @@
               </wp:wrapPolygon>
             </wp:wrapTight>
             <wp:docPr id="16" name="Picture 16" descr="Writing Hand on Apple ">
-              <a:hlinkClick xmlns:a="http://schemas.openxmlformats.org/drawingml/2006/main" r:id="rId10"/>
+              <a:hlinkClick xmlns:a="http://schemas.openxmlformats.org/drawingml/2006/main" r:id="rId8"/>
             </wp:docPr>
             <wp:cNvGraphicFramePr>
               <a:graphicFrameLocks xmlns:a="http://schemas.openxmlformats.org/drawingml/2006/main" noChangeAspect="1"/>
@@ -12586,7 +12583,7 @@
                 <pic:pic xmlns:pic="http://schemas.openxmlformats.org/drawingml/2006/picture">
                   <pic:nvPicPr>
                     <pic:cNvPr id="0" name="Picture 12" descr="Writing Hand on Apple ">
-                      <a:hlinkClick r:id="rId10"/>
+                      <a:hlinkClick r:id="rId8"/>
                     </pic:cNvPr>
                     <pic:cNvPicPr>
                       <a:picLocks noChangeAspect="1" noChangeArrowheads="1"/>
@@ -12722,6 +12719,7 @@
           <w:rFonts w:asciiTheme="majorHAnsi" w:hAnsiTheme="majorHAnsi" w:cstheme="majorHAnsi"/>
           <w:rtl/>
         </w:rPr>
+        <w:lastRenderedPageBreak/>
         <w:t xml:space="preserve">פיצול צומת מתקיים כל עוד יש בו יותר דוגמאות מחסם המינימום </w:t>
       </w:r>
       <w:r>
@@ -12800,7 +12798,7 @@
           <w:rtl/>
         </w:rPr>
         <w:drawing>
-          <wp:anchor distT="0" distB="0" distL="114300" distR="114300" simplePos="0" relativeHeight="251678720" behindDoc="1" locked="0" layoutInCell="1" allowOverlap="1" wp14:anchorId="0CC91599" wp14:editId="374E031A">
+          <wp:anchor distT="0" distB="0" distL="114300" distR="114300" simplePos="0" relativeHeight="251678720" behindDoc="1" locked="0" layoutInCell="1" allowOverlap="1" wp14:anchorId="0CC91599" wp14:editId="730D0360">
             <wp:simplePos x="0" y="0"/>
             <wp:positionH relativeFrom="column">
               <wp:posOffset>5412105</wp:posOffset>
@@ -12897,7 +12895,6 @@
           <w:rFonts w:asciiTheme="majorHAnsi" w:hAnsiTheme="majorHAnsi" w:cstheme="majorHAnsi"/>
           <w:rtl/>
         </w:rPr>
-        <w:lastRenderedPageBreak/>
         <w:t>(</w:t>
       </w:r>
       <w:r>
@@ -13476,7 +13473,7 @@
           <w:noProof/>
         </w:rPr>
         <w:drawing>
-          <wp:anchor distT="0" distB="0" distL="114300" distR="114300" simplePos="0" relativeHeight="251679744" behindDoc="1" locked="0" layoutInCell="1" allowOverlap="1" wp14:anchorId="194E547E" wp14:editId="276A6268">
+          <wp:anchor distT="0" distB="0" distL="114300" distR="114300" simplePos="0" relativeHeight="251679744" behindDoc="1" locked="0" layoutInCell="1" allowOverlap="1" wp14:anchorId="194E547E" wp14:editId="0FBD7A64">
             <wp:simplePos x="0" y="0"/>
             <wp:positionH relativeFrom="column">
               <wp:posOffset>5700395</wp:posOffset>
@@ -13640,7 +13637,7 @@
           <w:noProof/>
         </w:rPr>
         <w:drawing>
-          <wp:anchor distT="0" distB="0" distL="114300" distR="114300" simplePos="0" relativeHeight="251680768" behindDoc="1" locked="0" layoutInCell="1" allowOverlap="1" wp14:anchorId="6D0C2B4E" wp14:editId="2474944F">
+          <wp:anchor distT="0" distB="0" distL="114300" distR="114300" simplePos="0" relativeHeight="251680768" behindDoc="1" locked="0" layoutInCell="1" allowOverlap="1" wp14:anchorId="6D0C2B4E" wp14:editId="01FADB58">
             <wp:simplePos x="0" y="0"/>
             <wp:positionH relativeFrom="column">
               <wp:posOffset>5695315</wp:posOffset>
@@ -13661,7 +13658,7 @@
               </wp:wrapPolygon>
             </wp:wrapTight>
             <wp:docPr id="4" name="Picture 4" descr="Writing Hand on Apple ">
-              <a:hlinkClick xmlns:a="http://schemas.openxmlformats.org/drawingml/2006/main" r:id="rId8"/>
+              <a:hlinkClick xmlns:a="http://schemas.openxmlformats.org/drawingml/2006/main" r:id="rId17"/>
             </wp:docPr>
             <wp:cNvGraphicFramePr>
               <a:graphicFrameLocks xmlns:a="http://schemas.openxmlformats.org/drawingml/2006/main" noChangeAspect="1"/>
@@ -13671,7 +13668,7 @@
                 <pic:pic xmlns:pic="http://schemas.openxmlformats.org/drawingml/2006/picture">
                   <pic:nvPicPr>
                     <pic:cNvPr id="0" name="Picture 15" descr="Writing Hand on Apple ">
-                      <a:hlinkClick r:id="rId8"/>
+                      <a:hlinkClick r:id="rId17"/>
                     </pic:cNvPr>
                     <pic:cNvPicPr>
                       <a:picLocks noChangeAspect="1" noChangeArrowheads="1"/>
@@ -13756,7 +13753,7 @@
           <w:noProof/>
         </w:rPr>
         <w:drawing>
-          <wp:anchor distT="0" distB="0" distL="114300" distR="114300" simplePos="0" relativeHeight="251682816" behindDoc="1" locked="0" layoutInCell="1" allowOverlap="1" wp14:anchorId="187DBFEF" wp14:editId="6FC2EFC0">
+          <wp:anchor distT="0" distB="0" distL="114300" distR="114300" simplePos="0" relativeHeight="251682816" behindDoc="1" locked="0" layoutInCell="1" allowOverlap="1" wp14:anchorId="187DBFEF" wp14:editId="52CC4834">
             <wp:simplePos x="0" y="0"/>
             <wp:positionH relativeFrom="column">
               <wp:posOffset>5357495</wp:posOffset>

</xml_diff>

<commit_message>
dry and more wet
</commit_message>
<xml_diff>
--- a/ID3/HW3_winter23-24-Hebrew_v3-LEARNING.docx
+++ b/ID3/HW3_winter23-24-Hebrew_v3-LEARNING.docx
@@ -1154,7 +1154,7 @@
             <wp:extent cx="156845" cy="156845"/>
             <wp:effectExtent l="0" t="0" r="0" b="0"/>
             <wp:docPr id="506548261" name="Picture 3" descr="Writing Hand on Apple ">
-              <a:hlinkClick xmlns:a="http://schemas.openxmlformats.org/drawingml/2006/main" r:id="rId10"/>
+              <a:hlinkClick xmlns:a="http://schemas.openxmlformats.org/drawingml/2006/main" r:id="rId8"/>
             </wp:docPr>
             <wp:cNvGraphicFramePr>
               <a:graphicFrameLocks xmlns:a="http://schemas.openxmlformats.org/drawingml/2006/main" noChangeAspect="1"/>
@@ -12756,7 +12756,7 @@
               </wp:wrapPolygon>
             </wp:wrapTight>
             <wp:docPr id="10" name="Picture 10" descr="Writing Hand on Apple ">
-              <a:hlinkClick xmlns:a="http://schemas.openxmlformats.org/drawingml/2006/main" r:id="rId8"/>
+              <a:hlinkClick xmlns:a="http://schemas.openxmlformats.org/drawingml/2006/main" r:id="rId10"/>
             </wp:docPr>
             <wp:cNvGraphicFramePr>
               <a:graphicFrameLocks xmlns:a="http://schemas.openxmlformats.org/drawingml/2006/main" noChangeAspect="1"/>
@@ -12854,14 +12854,12 @@
     <w:p>
       <w:pPr>
         <w:pStyle w:val="ListParagraph"/>
-        <w:bidi/>
         <w:ind w:left="1440"/>
         <w:rPr>
           <w:rFonts w:asciiTheme="majorHAnsi" w:hAnsiTheme="majorHAnsi" w:cstheme="majorHAnsi" w:hint="cs"/>
           <w:b/>
           <w:bCs/>
           <w:color w:val="FF0000"/>
-          <w:rtl/>
         </w:rPr>
       </w:pPr>
     </w:p>
@@ -13481,7 +13479,7 @@
               </wp:wrapPolygon>
             </wp:wrapTight>
             <wp:docPr id="5" name="Picture 5" descr="Writing Hand on Apple ">
-              <a:hlinkClick xmlns:a="http://schemas.openxmlformats.org/drawingml/2006/main" r:id="rId10"/>
+              <a:hlinkClick xmlns:a="http://schemas.openxmlformats.org/drawingml/2006/main" r:id="rId8"/>
             </wp:docPr>
             <wp:cNvGraphicFramePr>
               <a:graphicFrameLocks xmlns:a="http://schemas.openxmlformats.org/drawingml/2006/main" noChangeAspect="1"/>
@@ -13491,7 +13489,7 @@
                 <pic:pic xmlns:pic="http://schemas.openxmlformats.org/drawingml/2006/picture">
                   <pic:nvPicPr>
                     <pic:cNvPr id="0" name="Picture 14" descr="Writing Hand on Apple ">
-                      <a:hlinkClick r:id="rId10"/>
+                      <a:hlinkClick r:id="rId8"/>
                     </pic:cNvPr>
                     <pic:cNvPicPr>
                       <a:picLocks noChangeAspect="1" noChangeArrowheads="1"/>
@@ -13608,6 +13606,57 @@
     <w:p>
       <w:pPr>
         <w:pStyle w:val="ListParagraph"/>
+        <w:bidi/>
+        <w:ind w:left="1080"/>
+        <w:rPr>
+          <w:rFonts w:asciiTheme="majorHAnsi" w:hAnsiTheme="majorHAnsi" w:cstheme="majorHAnsi"/>
+        </w:rPr>
+      </w:pPr>
+      <w:r>
+        <w:rPr>
+          <w:rFonts w:asciiTheme="majorHAnsi" w:hAnsiTheme="majorHAnsi" w:cs="Calibri Light"/>
+          <w:rtl/>
+        </w:rPr>
+        <w:drawing>
+          <wp:inline distT="0" distB="0" distL="0" distR="0" wp14:anchorId="4BE5695F" wp14:editId="7F5A0C38">
+            <wp:extent cx="5139368" cy="2862342"/>
+            <wp:effectExtent l="0" t="0" r="4445" b="0"/>
+            <wp:docPr id="321509465" name="Picture 1"/>
+            <wp:cNvGraphicFramePr>
+              <a:graphicFrameLocks xmlns:a="http://schemas.openxmlformats.org/drawingml/2006/main" noChangeAspect="1"/>
+            </wp:cNvGraphicFramePr>
+            <a:graphic xmlns:a="http://schemas.openxmlformats.org/drawingml/2006/main">
+              <a:graphicData uri="http://schemas.openxmlformats.org/drawingml/2006/picture">
+                <pic:pic xmlns:pic="http://schemas.openxmlformats.org/drawingml/2006/picture">
+                  <pic:nvPicPr>
+                    <pic:cNvPr id="321509465" name=""/>
+                    <pic:cNvPicPr/>
+                  </pic:nvPicPr>
+                  <pic:blipFill>
+                    <a:blip r:embed="rId18"/>
+                    <a:stretch>
+                      <a:fillRect/>
+                    </a:stretch>
+                  </pic:blipFill>
+                  <pic:spPr>
+                    <a:xfrm>
+                      <a:off x="0" y="0"/>
+                      <a:ext cx="5173347" cy="2881267"/>
+                    </a:xfrm>
+                    <a:prstGeom prst="rect">
+                      <a:avLst/>
+                    </a:prstGeom>
+                  </pic:spPr>
+                </pic:pic>
+              </a:graphicData>
+            </a:graphic>
+          </wp:inline>
+        </w:drawing>
+      </w:r>
+    </w:p>
+    <w:p>
+      <w:pPr>
+        <w:pStyle w:val="ListParagraph"/>
         <w:numPr>
           <w:ilvl w:val="2"/>
           <w:numId w:val="7"/>
@@ -13645,7 +13694,7 @@
               </wp:wrapPolygon>
             </wp:wrapTight>
             <wp:docPr id="4" name="Picture 4" descr="Writing Hand on Apple ">
-              <a:hlinkClick xmlns:a="http://schemas.openxmlformats.org/drawingml/2006/main" r:id="rId10"/>
+              <a:hlinkClick xmlns:a="http://schemas.openxmlformats.org/drawingml/2006/main" r:id="rId8"/>
             </wp:docPr>
             <wp:cNvGraphicFramePr>
               <a:graphicFrameLocks xmlns:a="http://schemas.openxmlformats.org/drawingml/2006/main" noChangeAspect="1"/>
@@ -13655,7 +13704,7 @@
                 <pic:pic xmlns:pic="http://schemas.openxmlformats.org/drawingml/2006/picture">
                   <pic:nvPicPr>
                     <pic:cNvPr id="0" name="Picture 15" descr="Writing Hand on Apple ">
-                      <a:hlinkClick r:id="rId10"/>
+                      <a:hlinkClick r:id="rId8"/>
                     </pic:cNvPr>
                     <pic:cNvPicPr>
                       <a:picLocks noChangeAspect="1" noChangeArrowheads="1"/>
@@ -13706,6 +13755,175 @@
     </w:p>
     <w:p>
       <w:pPr>
+        <w:pStyle w:val="ListParagraph"/>
+        <w:bidi/>
+        <w:ind w:left="1080" w:right="-284"/>
+        <w:rPr>
+          <w:rFonts w:asciiTheme="majorHAnsi" w:hAnsiTheme="majorHAnsi" w:cstheme="majorHAnsi"/>
+          <w:color w:val="FF0000"/>
+          <w:rtl/>
+        </w:rPr>
+      </w:pPr>
+      <w:r>
+        <w:rPr>
+          <w:rFonts w:asciiTheme="majorHAnsi" w:hAnsiTheme="majorHAnsi" w:cstheme="majorHAnsi" w:hint="cs"/>
+          <w:color w:val="FF0000"/>
+          <w:rtl/>
+        </w:rPr>
+        <w:t>עבור גיזום של 10, נקבל את אותה רמת דיוק כמו גיזום 0, לכן 10 הוא הכי טוב</w:t>
+      </w:r>
+    </w:p>
+    <w:p>
+      <w:pPr>
+        <w:pStyle w:val="ListParagraph"/>
+        <w:bidi/>
+        <w:ind w:left="1080" w:right="-284"/>
+        <w:rPr>
+          <w:rFonts w:asciiTheme="majorHAnsi" w:hAnsiTheme="majorHAnsi" w:cstheme="majorHAnsi"/>
+          <w:color w:val="FF0000"/>
+        </w:rPr>
+      </w:pPr>
+      <w:r>
+        <w:rPr>
+          <w:rFonts w:asciiTheme="majorHAnsi" w:hAnsiTheme="majorHAnsi" w:cstheme="majorHAnsi" w:hint="cs"/>
+          <w:color w:val="FF0000"/>
+          <w:rtl/>
+        </w:rPr>
+        <w:t xml:space="preserve">(טל אני לא יודע אם </w:t>
+      </w:r>
+      <w:proofErr w:type="spellStart"/>
+      <w:r>
+        <w:rPr>
+          <w:rFonts w:asciiTheme="majorHAnsi" w:hAnsiTheme="majorHAnsi" w:cstheme="majorHAnsi" w:hint="cs"/>
+          <w:color w:val="FF0000"/>
+          <w:rtl/>
+        </w:rPr>
+        <w:t>חרטטתי</w:t>
+      </w:r>
+      <w:proofErr w:type="spellEnd"/>
+      <w:r>
+        <w:rPr>
+          <w:rFonts w:asciiTheme="majorHAnsi" w:hAnsiTheme="majorHAnsi" w:cstheme="majorHAnsi" w:hint="cs"/>
+          <w:color w:val="FF0000"/>
+          <w:rtl/>
+        </w:rPr>
+        <w:t xml:space="preserve"> פה או לא)</w:t>
+      </w:r>
+    </w:p>
+    <w:p>
+      <w:pPr>
+        <w:pStyle w:val="ListParagraph"/>
+        <w:bidi/>
+        <w:ind w:left="1080" w:right="-284"/>
+        <w:rPr>
+          <w:rFonts w:asciiTheme="majorHAnsi" w:hAnsiTheme="majorHAnsi" w:cstheme="majorHAnsi" w:hint="cs"/>
+          <w:color w:val="FF0000"/>
+          <w:rtl/>
+        </w:rPr>
+      </w:pPr>
+      <w:proofErr w:type="spellStart"/>
+      <w:r>
+        <w:rPr>
+          <w:rFonts w:asciiTheme="majorHAnsi" w:hAnsiTheme="majorHAnsi" w:cstheme="majorHAnsi" w:hint="cs"/>
+          <w:color w:val="FF0000"/>
+          <w:rtl/>
+        </w:rPr>
+        <w:t>אפר</w:t>
+      </w:r>
+      <w:r>
+        <w:rPr>
+          <w:rFonts w:asciiTheme="majorHAnsi" w:hAnsiTheme="majorHAnsi" w:cstheme="majorHAnsi" w:hint="cs"/>
+          <w:color w:val="FF0000"/>
+          <w:rtl/>
+        </w:rPr>
+        <w:t>נטלי</w:t>
+      </w:r>
+      <w:proofErr w:type="spellEnd"/>
+      <w:r>
+        <w:rPr>
+          <w:rFonts w:asciiTheme="majorHAnsi" w:hAnsiTheme="majorHAnsi" w:cstheme="majorHAnsi" w:hint="cs"/>
+          <w:color w:val="FF0000"/>
+          <w:rtl/>
+        </w:rPr>
+        <w:t xml:space="preserve"> זה לא </w:t>
+      </w:r>
+      <w:proofErr w:type="spellStart"/>
+      <w:r>
+        <w:rPr>
+          <w:rFonts w:asciiTheme="majorHAnsi" w:hAnsiTheme="majorHAnsi" w:cstheme="majorHAnsi" w:hint="cs"/>
+          <w:color w:val="FF0000"/>
+          <w:rtl/>
+        </w:rPr>
+        <w:t>נכון.</w:t>
+      </w:r>
+      <w:proofErr w:type="spellEnd"/>
+      <w:r>
+        <w:rPr>
+          <w:rFonts w:asciiTheme="majorHAnsi" w:hAnsiTheme="majorHAnsi" w:cstheme="majorHAnsi" w:hint="cs"/>
+          <w:color w:val="FF0000"/>
+          <w:rtl/>
+        </w:rPr>
+        <w:t xml:space="preserve"> ה</w:t>
+      </w:r>
+      <w:r>
+        <w:rPr>
+          <w:rFonts w:asciiTheme="majorHAnsi" w:hAnsiTheme="majorHAnsi" w:cstheme="majorHAnsi"/>
+          <w:color w:val="FF0000"/>
+        </w:rPr>
+        <w:t>m</w:t>
+      </w:r>
+      <w:r>
+        <w:rPr>
+          <w:rFonts w:asciiTheme="majorHAnsi" w:hAnsiTheme="majorHAnsi" w:cstheme="majorHAnsi" w:hint="cs"/>
+          <w:color w:val="FF0000"/>
+          <w:rtl/>
+        </w:rPr>
+        <w:t xml:space="preserve"> </w:t>
+      </w:r>
+      <w:proofErr w:type="spellStart"/>
+      <w:r>
+        <w:rPr>
+          <w:rFonts w:asciiTheme="majorHAnsi" w:hAnsiTheme="majorHAnsi" w:cstheme="majorHAnsi" w:hint="cs"/>
+          <w:color w:val="FF0000"/>
+          <w:rtl/>
+        </w:rPr>
+        <w:t>האפטימלי</w:t>
+      </w:r>
+      <w:proofErr w:type="spellEnd"/>
+      <w:r>
+        <w:rPr>
+          <w:rFonts w:asciiTheme="majorHAnsi" w:hAnsiTheme="majorHAnsi" w:cstheme="majorHAnsi" w:hint="cs"/>
+          <w:color w:val="FF0000"/>
+          <w:rtl/>
+        </w:rPr>
+        <w:t xml:space="preserve"> הוא 50? אבל הוחזר 10 בפונקציה. </w:t>
+      </w:r>
+      <w:r>
+        <w:rPr>
+          <w:rFonts w:asciiTheme="majorHAnsi" w:hAnsiTheme="majorHAnsi" w:cstheme="majorHAnsi" w:hint="cs"/>
+          <w:color w:val="FF0000"/>
+          <w:rtl/>
+        </w:rPr>
+        <w:t>ובפונקציה הבאה, שבודקת את ה</w:t>
+      </w:r>
+      <w:r>
+        <w:rPr>
+          <w:rFonts w:asciiTheme="majorHAnsi" w:hAnsiTheme="majorHAnsi" w:cstheme="majorHAnsi"/>
+          <w:color w:val="FF0000"/>
+        </w:rPr>
+        <w:t>m</w:t>
+      </w:r>
+      <w:r>
+        <w:rPr>
+          <w:rFonts w:asciiTheme="majorHAnsi" w:hAnsiTheme="majorHAnsi" w:cstheme="majorHAnsi" w:hint="cs"/>
+          <w:color w:val="FF0000"/>
+          <w:rtl/>
+        </w:rPr>
+        <w:t xml:space="preserve"> הזה, עם 10 נקבל רמת דיוק יותר נמוכה מעם 50, אז אני לא מבין</w:t>
+      </w:r>
+    </w:p>
+    <w:p>
+      <w:pPr>
         <w:bidi/>
         <w:ind w:left="720"/>
         <w:rPr>
@@ -13739,6 +13957,7 @@
           <w:rFonts w:asciiTheme="majorHAnsi" w:hAnsiTheme="majorHAnsi" w:cstheme="majorHAnsi"/>
           <w:noProof/>
         </w:rPr>
+        <w:lastRenderedPageBreak/>
         <w:drawing>
           <wp:anchor distT="0" distB="0" distL="114300" distR="114300" simplePos="0" relativeHeight="251682816" behindDoc="1" locked="0" layoutInCell="1" allowOverlap="1" wp14:anchorId="187DBFEF" wp14:editId="38AE9094">
             <wp:simplePos x="0" y="0"/>
@@ -13761,7 +13980,7 @@
               </wp:wrapPolygon>
             </wp:wrapTight>
             <wp:docPr id="2" name="Picture 2" descr="Writing Hand on Apple ">
-              <a:hlinkClick xmlns:a="http://schemas.openxmlformats.org/drawingml/2006/main" r:id="rId8"/>
+              <a:hlinkClick xmlns:a="http://schemas.openxmlformats.org/drawingml/2006/main" r:id="rId17"/>
             </wp:docPr>
             <wp:cNvGraphicFramePr>
               <a:graphicFrameLocks xmlns:a="http://schemas.openxmlformats.org/drawingml/2006/main" noChangeAspect="1"/>
@@ -13771,7 +13990,7 @@
                 <pic:pic xmlns:pic="http://schemas.openxmlformats.org/drawingml/2006/picture">
                   <pic:nvPicPr>
                     <pic:cNvPr id="0" name="Picture 15" descr="Writing Hand on Apple ">
-                      <a:hlinkClick r:id="rId8"/>
+                      <a:hlinkClick r:id="rId17"/>
                     </pic:cNvPr>
                     <pic:cNvPicPr>
                       <a:picLocks noChangeAspect="1" noChangeArrowheads="1"/>

</xml_diff>

<commit_message>
last dry part in wet
</commit_message>
<xml_diff>
--- a/ID3/HW3_winter23-24-Hebrew_v3-LEARNING.docx
+++ b/ID3/HW3_winter23-24-Hebrew_v3-LEARNING.docx
@@ -1154,7 +1154,7 @@
             <wp:extent cx="156845" cy="156845"/>
             <wp:effectExtent l="0" t="0" r="0" b="0"/>
             <wp:docPr id="506548261" name="Picture 3" descr="Writing Hand on Apple ">
-              <a:hlinkClick xmlns:a="http://schemas.openxmlformats.org/drawingml/2006/main" r:id="rId8"/>
+              <a:hlinkClick xmlns:a="http://schemas.openxmlformats.org/drawingml/2006/main" r:id="rId10"/>
             </wp:docPr>
             <wp:cNvGraphicFramePr>
               <a:graphicFrameLocks xmlns:a="http://schemas.openxmlformats.org/drawingml/2006/main" noChangeAspect="1"/>
@@ -12491,7 +12491,7 @@
           <w:noProof/>
         </w:rPr>
         <w:drawing>
-          <wp:anchor distT="0" distB="0" distL="114300" distR="114300" simplePos="0" relativeHeight="251677696" behindDoc="1" locked="0" layoutInCell="1" allowOverlap="1" wp14:anchorId="3384E81B" wp14:editId="0A63F63E">
+          <wp:anchor distT="0" distB="0" distL="114300" distR="114300" simplePos="0" relativeHeight="251677696" behindDoc="1" locked="0" layoutInCell="1" allowOverlap="1" wp14:anchorId="3384E81B" wp14:editId="46CFAF25">
             <wp:simplePos x="0" y="0"/>
             <wp:positionH relativeFrom="column">
               <wp:posOffset>1101304</wp:posOffset>
@@ -12512,7 +12512,7 @@
               </wp:wrapPolygon>
             </wp:wrapTight>
             <wp:docPr id="16" name="Picture 16" descr="Writing Hand on Apple ">
-              <a:hlinkClick xmlns:a="http://schemas.openxmlformats.org/drawingml/2006/main" r:id="rId10"/>
+              <a:hlinkClick xmlns:a="http://schemas.openxmlformats.org/drawingml/2006/main" r:id="rId8"/>
             </wp:docPr>
             <wp:cNvGraphicFramePr>
               <a:graphicFrameLocks xmlns:a="http://schemas.openxmlformats.org/drawingml/2006/main" noChangeAspect="1"/>
@@ -12735,7 +12735,7 @@
           <w:rtl/>
         </w:rPr>
         <w:drawing>
-          <wp:anchor distT="0" distB="0" distL="114300" distR="114300" simplePos="0" relativeHeight="251678720" behindDoc="1" locked="0" layoutInCell="1" allowOverlap="1" wp14:anchorId="0CC91599" wp14:editId="06190F13">
+          <wp:anchor distT="0" distB="0" distL="114300" distR="114300" simplePos="0" relativeHeight="251678720" behindDoc="1" locked="0" layoutInCell="1" allowOverlap="1" wp14:anchorId="0CC91599" wp14:editId="501B6A73">
             <wp:simplePos x="0" y="0"/>
             <wp:positionH relativeFrom="column">
               <wp:posOffset>5412105</wp:posOffset>
@@ -12766,7 +12766,7 @@
                 <pic:pic xmlns:pic="http://schemas.openxmlformats.org/drawingml/2006/picture">
                   <pic:nvPicPr>
                     <pic:cNvPr id="0" name="Picture 13" descr="Writing Hand on Apple ">
-                      <a:hlinkClick r:id="rId10"/>
+                      <a:hlinkClick r:id="rId8"/>
                     </pic:cNvPr>
                     <pic:cNvPicPr>
                       <a:picLocks noChangeAspect="1" noChangeArrowheads="1"/>
@@ -12856,7 +12856,7 @@
         <w:pStyle w:val="ListParagraph"/>
         <w:ind w:left="1440"/>
         <w:rPr>
-          <w:rFonts w:asciiTheme="majorHAnsi" w:hAnsiTheme="majorHAnsi" w:cstheme="majorHAnsi" w:hint="cs"/>
+          <w:rFonts w:asciiTheme="majorHAnsi" w:hAnsiTheme="majorHAnsi" w:cstheme="majorHAnsi"/>
           <w:b/>
           <w:bCs/>
           <w:color w:val="FF0000"/>
@@ -13458,7 +13458,7 @@
           <w:noProof/>
         </w:rPr>
         <w:drawing>
-          <wp:anchor distT="0" distB="0" distL="114300" distR="114300" simplePos="0" relativeHeight="251679744" behindDoc="1" locked="0" layoutInCell="1" allowOverlap="1" wp14:anchorId="194E547E" wp14:editId="7A32B364">
+          <wp:anchor distT="0" distB="0" distL="114300" distR="114300" simplePos="0" relativeHeight="251679744" behindDoc="1" locked="0" layoutInCell="1" allowOverlap="1" wp14:anchorId="194E547E" wp14:editId="21302C2C">
             <wp:simplePos x="0" y="0"/>
             <wp:positionH relativeFrom="column">
               <wp:posOffset>5700395</wp:posOffset>
@@ -13615,6 +13615,7 @@
       <w:r>
         <w:rPr>
           <w:rFonts w:asciiTheme="majorHAnsi" w:hAnsiTheme="majorHAnsi" w:cs="Calibri Light"/>
+          <w:noProof/>
           <w:rtl/>
         </w:rPr>
         <w:drawing>
@@ -13673,7 +13674,7 @@
           <w:noProof/>
         </w:rPr>
         <w:drawing>
-          <wp:anchor distT="0" distB="0" distL="114300" distR="114300" simplePos="0" relativeHeight="251680768" behindDoc="1" locked="0" layoutInCell="1" allowOverlap="1" wp14:anchorId="6D0C2B4E" wp14:editId="1BED506A">
+          <wp:anchor distT="0" distB="0" distL="114300" distR="114300" simplePos="0" relativeHeight="251680768" behindDoc="1" locked="0" layoutInCell="1" allowOverlap="1" wp14:anchorId="6D0C2B4E" wp14:editId="14126818">
             <wp:simplePos x="0" y="0"/>
             <wp:positionH relativeFrom="column">
               <wp:posOffset>5695315</wp:posOffset>
@@ -13694,7 +13695,7 @@
               </wp:wrapPolygon>
             </wp:wrapTight>
             <wp:docPr id="4" name="Picture 4" descr="Writing Hand on Apple ">
-              <a:hlinkClick xmlns:a="http://schemas.openxmlformats.org/drawingml/2006/main" r:id="rId8"/>
+              <a:hlinkClick xmlns:a="http://schemas.openxmlformats.org/drawingml/2006/main" r:id="rId10"/>
             </wp:docPr>
             <wp:cNvGraphicFramePr>
               <a:graphicFrameLocks xmlns:a="http://schemas.openxmlformats.org/drawingml/2006/main" noChangeAspect="1"/>
@@ -13704,7 +13705,7 @@
                 <pic:pic xmlns:pic="http://schemas.openxmlformats.org/drawingml/2006/picture">
                   <pic:nvPicPr>
                     <pic:cNvPr id="0" name="Picture 15" descr="Writing Hand on Apple ">
-                      <a:hlinkClick r:id="rId8"/>
+                      <a:hlinkClick r:id="rId10"/>
                     </pic:cNvPr>
                     <pic:cNvPicPr>
                       <a:picLocks noChangeAspect="1" noChangeArrowheads="1"/>
@@ -13816,7 +13817,7 @@
         <w:bidi/>
         <w:ind w:left="1080" w:right="-284"/>
         <w:rPr>
-          <w:rFonts w:asciiTheme="majorHAnsi" w:hAnsiTheme="majorHAnsi" w:cstheme="majorHAnsi" w:hint="cs"/>
+          <w:rFonts w:asciiTheme="majorHAnsi" w:hAnsiTheme="majorHAnsi" w:cstheme="majorHAnsi"/>
           <w:color w:val="FF0000"/>
           <w:rtl/>
         </w:rPr>
@@ -13845,25 +13846,7 @@
           <w:color w:val="FF0000"/>
           <w:rtl/>
         </w:rPr>
-        <w:t xml:space="preserve"> זה לא </w:t>
-      </w:r>
-      <w:proofErr w:type="spellStart"/>
-      <w:r>
-        <w:rPr>
-          <w:rFonts w:asciiTheme="majorHAnsi" w:hAnsiTheme="majorHAnsi" w:cstheme="majorHAnsi" w:hint="cs"/>
-          <w:color w:val="FF0000"/>
-          <w:rtl/>
-        </w:rPr>
-        <w:t>נכון.</w:t>
-      </w:r>
-      <w:proofErr w:type="spellEnd"/>
-      <w:r>
-        <w:rPr>
-          <w:rFonts w:asciiTheme="majorHAnsi" w:hAnsiTheme="majorHAnsi" w:cstheme="majorHAnsi" w:hint="cs"/>
-          <w:color w:val="FF0000"/>
-          <w:rtl/>
-        </w:rPr>
-        <w:t xml:space="preserve"> ה</w:t>
+        <w:t xml:space="preserve"> זה לא נכון. ה</w:t>
       </w:r>
       <w:r>
         <w:rPr>
@@ -13959,7 +13942,7 @@
         </w:rPr>
         <w:lastRenderedPageBreak/>
         <w:drawing>
-          <wp:anchor distT="0" distB="0" distL="114300" distR="114300" simplePos="0" relativeHeight="251682816" behindDoc="1" locked="0" layoutInCell="1" allowOverlap="1" wp14:anchorId="187DBFEF" wp14:editId="38AE9094">
+          <wp:anchor distT="0" distB="0" distL="114300" distR="114300" simplePos="0" relativeHeight="251682816" behindDoc="1" locked="0" layoutInCell="1" allowOverlap="1" wp14:anchorId="187DBFEF" wp14:editId="51A723BA">
             <wp:simplePos x="0" y="0"/>
             <wp:positionH relativeFrom="column">
               <wp:posOffset>5357495</wp:posOffset>
@@ -13980,7 +13963,7 @@
               </wp:wrapPolygon>
             </wp:wrapTight>
             <wp:docPr id="2" name="Picture 2" descr="Writing Hand on Apple ">
-              <a:hlinkClick xmlns:a="http://schemas.openxmlformats.org/drawingml/2006/main" r:id="rId17"/>
+              <a:hlinkClick xmlns:a="http://schemas.openxmlformats.org/drawingml/2006/main" r:id="rId10"/>
             </wp:docPr>
             <wp:cNvGraphicFramePr>
               <a:graphicFrameLocks xmlns:a="http://schemas.openxmlformats.org/drawingml/2006/main" noChangeAspect="1"/>
@@ -13990,7 +13973,7 @@
                 <pic:pic xmlns:pic="http://schemas.openxmlformats.org/drawingml/2006/picture">
                   <pic:nvPicPr>
                     <pic:cNvPr id="0" name="Picture 15" descr="Writing Hand on Apple ">
-                      <a:hlinkClick r:id="rId17"/>
+                      <a:hlinkClick r:id="rId10"/>
                     </pic:cNvPr>
                     <pic:cNvPicPr>
                       <a:picLocks noChangeAspect="1" noChangeArrowheads="1"/>
@@ -14236,10 +14219,19 @@
         <w:bidi/>
         <w:ind w:left="1440"/>
         <w:rPr>
-          <w:rFonts w:asciiTheme="majorHAnsi" w:hAnsiTheme="majorHAnsi" w:cstheme="majorHAnsi"/>
-          <w:rtl/>
-        </w:rPr>
-      </w:pPr>
+          <w:rFonts w:asciiTheme="majorHAnsi" w:hAnsiTheme="majorHAnsi" w:cstheme="majorHAnsi" w:hint="cs"/>
+          <w:color w:val="FF0000"/>
+          <w:rtl/>
+        </w:rPr>
+      </w:pPr>
+      <w:r>
+        <w:rPr>
+          <w:rFonts w:asciiTheme="majorHAnsi" w:hAnsiTheme="majorHAnsi" w:cstheme="majorHAnsi" w:hint="cs"/>
+          <w:color w:val="FF0000"/>
+          <w:rtl/>
+        </w:rPr>
+        <w:t>עם גיזום של 50 נקבל רמת דיוק יותר גבוהה (96.12%) מאשר בלי גיזום (92.23%)</w:t>
+      </w:r>
     </w:p>
     <w:p>
       <w:pPr>

</xml_diff>

<commit_message>
dry split and fun
</commit_message>
<xml_diff>
--- a/ID3/HW3_winter23-24-Hebrew_v3-LEARNING.docx
+++ b/ID3/HW3_winter23-24-Hebrew_v3-LEARNING.docx
@@ -325,8 +325,20 @@
           <w:color w:val="000000"/>
           <w:rtl/>
         </w:rPr>
-        <w:t xml:space="preserve"> דניאל אלגריסי</w:t>
-      </w:r>
+        <w:t xml:space="preserve"> דניאל </w:t>
+      </w:r>
+      <w:proofErr w:type="spellStart"/>
+      <w:r>
+        <w:rPr>
+          <w:rFonts w:asciiTheme="majorHAnsi" w:hAnsiTheme="majorHAnsi" w:cstheme="majorHAnsi" w:hint="cs"/>
+          <w:b/>
+          <w:bCs/>
+          <w:color w:val="000000"/>
+          <w:rtl/>
+        </w:rPr>
+        <w:t>אלגריסי</w:t>
+      </w:r>
+      <w:proofErr w:type="spellEnd"/>
       <w:r>
         <w:rPr>
           <w:rFonts w:asciiTheme="majorHAnsi" w:hAnsiTheme="majorHAnsi" w:cstheme="majorHAnsi" w:hint="cs"/>
@@ -369,8 +381,20 @@
           <w:color w:val="000000"/>
           <w:rtl/>
         </w:rPr>
-        <w:t>ספיר טובול</w:t>
-      </w:r>
+        <w:t xml:space="preserve">ספיר </w:t>
+      </w:r>
+      <w:proofErr w:type="spellStart"/>
+      <w:r>
+        <w:rPr>
+          <w:rFonts w:asciiTheme="majorHAnsi" w:hAnsiTheme="majorHAnsi" w:cstheme="majorHAnsi"/>
+          <w:b/>
+          <w:bCs/>
+          <w:color w:val="000000"/>
+          <w:rtl/>
+        </w:rPr>
+        <w:t>טובול</w:t>
+      </w:r>
+      <w:proofErr w:type="spellEnd"/>
       <w:r>
         <w:rPr>
           <w:rFonts w:asciiTheme="majorHAnsi" w:hAnsiTheme="majorHAnsi" w:cstheme="majorHAnsi"/>
@@ -858,7 +882,27 @@
           <w:bCs/>
           <w:rtl/>
         </w:rPr>
-        <w:t>שימו לב שאתם משתמשים רק בספריות הפייתון המאושרות בתרגיל (מצוינות בתחילת כל חלק רטוב)</w:t>
+        <w:t xml:space="preserve">שימו לב שאתם משתמשים רק בספריות </w:t>
+      </w:r>
+      <w:proofErr w:type="spellStart"/>
+      <w:r>
+        <w:rPr>
+          <w:rFonts w:asciiTheme="majorHAnsi" w:hAnsiTheme="majorHAnsi" w:cstheme="majorHAnsi" w:hint="cs"/>
+          <w:b/>
+          <w:bCs/>
+          <w:rtl/>
+        </w:rPr>
+        <w:t>הפייתון</w:t>
+      </w:r>
+      <w:proofErr w:type="spellEnd"/>
+      <w:r>
+        <w:rPr>
+          <w:rFonts w:asciiTheme="majorHAnsi" w:hAnsiTheme="majorHAnsi" w:cstheme="majorHAnsi" w:hint="cs"/>
+          <w:b/>
+          <w:bCs/>
+          <w:rtl/>
+        </w:rPr>
+        <w:t xml:space="preserve"> המאושרות בתרגיל (מצוינות בתחילת כל חלק רטוב)</w:t>
       </w:r>
       <w:r>
         <w:rPr>
@@ -1250,6 +1294,7 @@
         </w:rPr>
         <w:br/>
       </w:r>
+      <w:proofErr w:type="spellStart"/>
       <w:r>
         <w:rPr>
           <w:rFonts w:asciiTheme="majorHAnsi" w:hAnsiTheme="majorHAnsi" w:cstheme="majorHAnsi"/>
@@ -1288,6 +1333,7 @@
         </w:rPr>
         <w:t>N</w:t>
       </w:r>
+      <w:proofErr w:type="spellEnd"/>
       <w:r>
         <w:rPr>
           <w:rFonts w:asciiTheme="majorHAnsi" w:hAnsiTheme="majorHAnsi" w:cstheme="majorHAnsi" w:hint="cs"/>
@@ -1367,12 +1413,14 @@
         </w:rPr>
         <w:t xml:space="preserve">ה תכירו אלגוריתם למידה בשם </w:t>
       </w:r>
+      <w:proofErr w:type="spellStart"/>
       <w:r>
         <w:rPr>
           <w:rFonts w:asciiTheme="majorHAnsi" w:hAnsiTheme="majorHAnsi" w:cstheme="majorHAnsi"/>
         </w:rPr>
         <w:t>kNN</w:t>
       </w:r>
+      <w:proofErr w:type="spellEnd"/>
       <w:r>
         <w:rPr>
           <w:rFonts w:asciiTheme="majorHAnsi" w:hAnsiTheme="majorHAnsi" w:cstheme="majorHAnsi" w:hint="cs"/>
@@ -2572,7 +2620,23 @@
           <w:rFonts w:asciiTheme="majorHAnsi" w:hAnsiTheme="majorHAnsi" w:cstheme="majorHAnsi" w:hint="cs"/>
           <w:rtl/>
         </w:rPr>
-        <w:t>שתי פונקציות מרחק נפוצות הינן מרחק אוקלידי ומרחק מנהטן.</w:t>
+        <w:t xml:space="preserve">שתי פונקציות מרחק נפוצות הינן מרחק </w:t>
+      </w:r>
+      <w:proofErr w:type="spellStart"/>
+      <w:r>
+        <w:rPr>
+          <w:rFonts w:asciiTheme="majorHAnsi" w:hAnsiTheme="majorHAnsi" w:cstheme="majorHAnsi" w:hint="cs"/>
+          <w:rtl/>
+        </w:rPr>
+        <w:t>אוקלידי</w:t>
+      </w:r>
+      <w:proofErr w:type="spellEnd"/>
+      <w:r>
+        <w:rPr>
+          <w:rFonts w:asciiTheme="majorHAnsi" w:hAnsiTheme="majorHAnsi" w:cstheme="majorHAnsi" w:hint="cs"/>
+          <w:rtl/>
+        </w:rPr>
+        <w:t xml:space="preserve"> ומרחק מנהטן.</w:t>
       </w:r>
     </w:p>
     <w:p>
@@ -2721,7 +2785,25 @@
           <w:color w:val="2F5496" w:themeColor="accent1" w:themeShade="BF"/>
           <w:rtl/>
         </w:rPr>
-        <w:t xml:space="preserve"> נקבל כי מרחק מנהטן שווה למרחק אוקלידי, לכל </w:t>
+        <w:t xml:space="preserve"> נקבל כי מרחק מנהטן שווה למרחק </w:t>
+      </w:r>
+      <w:proofErr w:type="spellStart"/>
+      <w:r>
+        <w:rPr>
+          <w:rFonts w:asciiTheme="majorHAnsi" w:hAnsiTheme="majorHAnsi" w:cstheme="majorHAnsi" w:hint="cs"/>
+          <w:color w:val="2F5496" w:themeColor="accent1" w:themeShade="BF"/>
+          <w:rtl/>
+        </w:rPr>
+        <w:t>אוקלידי</w:t>
+      </w:r>
+      <w:proofErr w:type="spellEnd"/>
+      <w:r>
+        <w:rPr>
+          <w:rFonts w:asciiTheme="majorHAnsi" w:hAnsiTheme="majorHAnsi" w:cstheme="majorHAnsi" w:hint="cs"/>
+          <w:color w:val="2F5496" w:themeColor="accent1" w:themeShade="BF"/>
+          <w:rtl/>
+        </w:rPr>
+        <w:t xml:space="preserve">, לכל </w:t>
       </w:r>
       <w:r>
         <w:rPr>
@@ -2790,7 +2872,25 @@
           <w:color w:val="2F5496" w:themeColor="accent1" w:themeShade="BF"/>
           <w:rtl/>
         </w:rPr>
-        <w:t xml:space="preserve"> השכנים הקרובים הם כל קבוצת האימון, בין אם המרחק הוא מרחק אוקלידי ובין אם מנהטן.</w:t>
+        <w:t xml:space="preserve"> השכנים הקרובים הם כל קבוצת האימון, בין אם המרחק הוא מרחק </w:t>
+      </w:r>
+      <w:proofErr w:type="spellStart"/>
+      <w:r>
+        <w:rPr>
+          <w:rFonts w:asciiTheme="majorHAnsi" w:hAnsiTheme="majorHAnsi" w:cstheme="majorHAnsi" w:hint="cs"/>
+          <w:color w:val="2F5496" w:themeColor="accent1" w:themeShade="BF"/>
+          <w:rtl/>
+        </w:rPr>
+        <w:t>אוקלידי</w:t>
+      </w:r>
+      <w:proofErr w:type="spellEnd"/>
+      <w:r>
+        <w:rPr>
+          <w:rFonts w:asciiTheme="majorHAnsi" w:hAnsiTheme="majorHAnsi" w:cstheme="majorHAnsi" w:hint="cs"/>
+          <w:color w:val="2F5496" w:themeColor="accent1" w:themeShade="BF"/>
+          <w:rtl/>
+        </w:rPr>
+        <w:t xml:space="preserve"> ובין אם מנהטן.</w:t>
       </w:r>
     </w:p>
     <w:p>
@@ -3180,7 +3280,25 @@
           <w:color w:val="2F5496" w:themeColor="accent1" w:themeShade="BF"/>
           <w:rtl/>
         </w:rPr>
-        <w:t>עבור מרחק אוקלידי נקבל:</w:t>
+        <w:t xml:space="preserve">עבור מרחק </w:t>
+      </w:r>
+      <w:proofErr w:type="spellStart"/>
+      <w:r>
+        <w:rPr>
+          <w:rFonts w:asciiTheme="majorHAnsi" w:hAnsiTheme="majorHAnsi" w:cstheme="majorHAnsi" w:hint="cs"/>
+          <w:color w:val="2F5496" w:themeColor="accent1" w:themeShade="BF"/>
+          <w:rtl/>
+        </w:rPr>
+        <w:t>אוקלידי</w:t>
+      </w:r>
+      <w:proofErr w:type="spellEnd"/>
+      <w:r>
+        <w:rPr>
+          <w:rFonts w:asciiTheme="majorHAnsi" w:hAnsiTheme="majorHAnsi" w:cstheme="majorHAnsi" w:hint="cs"/>
+          <w:color w:val="2F5496" w:themeColor="accent1" w:themeShade="BF"/>
+          <w:rtl/>
+        </w:rPr>
+        <w:t xml:space="preserve"> נקבל:</w:t>
       </w:r>
       <w:r>
         <w:rPr>
@@ -3595,7 +3713,25 @@
           <w:rtl/>
         </w:rPr>
         <w:lastRenderedPageBreak/>
-        <w:t xml:space="preserve">לכן דוגמת המבחן תקבל את הסיווג של של </w:t>
+        <w:t xml:space="preserve">לכן דוגמת המבחן תקבל את הסיווג של </w:t>
+      </w:r>
+      <w:proofErr w:type="spellStart"/>
+      <w:r>
+        <w:rPr>
+          <w:rFonts w:asciiTheme="majorHAnsi" w:hAnsiTheme="majorHAnsi" w:cstheme="majorHAnsi" w:hint="cs"/>
+          <w:color w:val="2F5496" w:themeColor="accent1" w:themeShade="BF"/>
+          <w:rtl/>
+        </w:rPr>
+        <w:t>של</w:t>
+      </w:r>
+      <w:proofErr w:type="spellEnd"/>
+      <w:r>
+        <w:rPr>
+          <w:rFonts w:asciiTheme="majorHAnsi" w:hAnsiTheme="majorHAnsi" w:cstheme="majorHAnsi" w:hint="cs"/>
+          <w:color w:val="2F5496" w:themeColor="accent1" w:themeShade="BF"/>
+          <w:rtl/>
+        </w:rPr>
+        <w:t xml:space="preserve"> </w:t>
       </w:r>
       <m:oMath>
         <m:sSub>
@@ -4050,7 +4186,25 @@
           <w:color w:val="2F5496" w:themeColor="accent1" w:themeShade="BF"/>
           <w:rtl/>
         </w:rPr>
-        <w:t xml:space="preserve">לכן דוגמת המבחן תקבל את הסיווג של של </w:t>
+        <w:t xml:space="preserve">לכן דוגמת המבחן תקבל את הסיווג של </w:t>
+      </w:r>
+      <w:proofErr w:type="spellStart"/>
+      <w:r>
+        <w:rPr>
+          <w:rFonts w:asciiTheme="majorHAnsi" w:hAnsiTheme="majorHAnsi" w:cstheme="majorHAnsi" w:hint="cs"/>
+          <w:color w:val="2F5496" w:themeColor="accent1" w:themeShade="BF"/>
+          <w:rtl/>
+        </w:rPr>
+        <w:t>של</w:t>
+      </w:r>
+      <w:proofErr w:type="spellEnd"/>
+      <w:r>
+        <w:rPr>
+          <w:rFonts w:asciiTheme="majorHAnsi" w:hAnsiTheme="majorHAnsi" w:cstheme="majorHAnsi" w:hint="cs"/>
+          <w:color w:val="2F5496" w:themeColor="accent1" w:themeShade="BF"/>
+          <w:rtl/>
+        </w:rPr>
+        <w:t xml:space="preserve"> </w:t>
       </w:r>
       <m:oMath>
         <m:sSub>
@@ -4110,7 +4264,7 @@
       <w:pPr>
         <w:bidi/>
         <w:rPr>
-          <w:rFonts w:asciiTheme="majorHAnsi" w:hAnsiTheme="majorHAnsi" w:cstheme="majorHAnsi" w:hint="cs"/>
+          <w:rFonts w:asciiTheme="majorHAnsi" w:hAnsiTheme="majorHAnsi" w:cstheme="majorHAnsi"/>
           <w:rtl/>
         </w:rPr>
       </w:pPr>
@@ -4122,6 +4276,7 @@
         </w:rPr>
         <w:t xml:space="preserve">מעתה, אלא אם כן צוין אחרת, נשתמש במרחק </w:t>
       </w:r>
+      <w:proofErr w:type="spellStart"/>
       <w:r>
         <w:rPr>
           <w:rFonts w:asciiTheme="majorHAnsi" w:hAnsiTheme="majorHAnsi" w:cstheme="majorHAnsi" w:hint="cs"/>
@@ -4129,6 +4284,7 @@
         </w:rPr>
         <w:t>אוקלידי</w:t>
       </w:r>
+      <w:proofErr w:type="spellEnd"/>
       <w:r>
         <w:rPr>
           <w:rFonts w:asciiTheme="majorHAnsi" w:hAnsiTheme="majorHAnsi" w:cstheme="majorHAnsi" w:hint="cs"/>
@@ -4650,7 +4806,27 @@
           <w:rtl/>
           <w:lang w:val="en-GB"/>
         </w:rPr>
-        <w:t>גדולה יותר, ולכן בדוגמא הנל היא עלולה להוביל ל</w:t>
+        <w:t xml:space="preserve">גדולה יותר, ולכן בדוגמא </w:t>
+      </w:r>
+      <w:proofErr w:type="spellStart"/>
+      <w:r>
+        <w:rPr>
+          <w:rFonts w:asciiTheme="majorHAnsi" w:hAnsiTheme="majorHAnsi" w:cstheme="majorHAnsi" w:hint="cs"/>
+          <w:color w:val="2F5496" w:themeColor="accent1" w:themeShade="BF"/>
+          <w:rtl/>
+          <w:lang w:val="en-GB"/>
+        </w:rPr>
+        <w:t>הנל</w:t>
+      </w:r>
+      <w:proofErr w:type="spellEnd"/>
+      <w:r>
+        <w:rPr>
+          <w:rFonts w:asciiTheme="majorHAnsi" w:hAnsiTheme="majorHAnsi" w:cstheme="majorHAnsi" w:hint="cs"/>
+          <w:color w:val="2F5496" w:themeColor="accent1" w:themeShade="BF"/>
+          <w:rtl/>
+          <w:lang w:val="en-GB"/>
+        </w:rPr>
+        <w:t xml:space="preserve"> היא עלולה להוביל ל</w:t>
       </w:r>
       <w:r>
         <w:rPr>
@@ -9466,7 +9642,23 @@
           <w:rFonts w:asciiTheme="majorHAnsi" w:hAnsiTheme="majorHAnsi" w:cstheme="majorHAnsi" w:hint="cs"/>
           <w:rtl/>
         </w:rPr>
-        <w:t xml:space="preserve"> של דוגמת המבחן. היינו רוצים להתחשב בערכים "קרובים" לערך הסף בעת סיווג דוגמת מבחן, ולא לחרוץ את גורלה של הדוגמה לתת־עץ אחד בלבד; לצורך כך נציג את </w:t>
+        <w:t xml:space="preserve"> של דוגמת המבחן. היינו רוצים להתחשב בערכים "קרובים" לערך הסף בעת סיווג דוגמת מבחן, ולא לחרוץ את גורלה של הדוגמה </w:t>
+      </w:r>
+      <w:proofErr w:type="spellStart"/>
+      <w:r>
+        <w:rPr>
+          <w:rFonts w:asciiTheme="majorHAnsi" w:hAnsiTheme="majorHAnsi" w:cstheme="majorHAnsi" w:hint="cs"/>
+          <w:rtl/>
+        </w:rPr>
+        <w:t>לתת־עץ</w:t>
+      </w:r>
+      <w:proofErr w:type="spellEnd"/>
+      <w:r>
+        <w:rPr>
+          <w:rFonts w:asciiTheme="majorHAnsi" w:hAnsiTheme="majorHAnsi" w:cstheme="majorHAnsi" w:hint="cs"/>
+          <w:rtl/>
+        </w:rPr>
+        <w:t xml:space="preserve"> אחד בלבד; לצורך כך נציג את </w:t>
       </w:r>
       <w:r>
         <w:rPr>
@@ -9698,7 +9890,23 @@
           <w:rFonts w:asciiTheme="majorHAnsi" w:hAnsiTheme="majorHAnsi" w:cstheme="majorHAnsi" w:hint="cs"/>
           <w:rtl/>
         </w:rPr>
-        <w:t xml:space="preserve">כלל אפסילון־החלטה שונה מכלל ההחלטה הרגיל שנלמד בכיתה באופן הבא: </w:t>
+        <w:t xml:space="preserve">כלל </w:t>
+      </w:r>
+      <w:proofErr w:type="spellStart"/>
+      <w:r>
+        <w:rPr>
+          <w:rFonts w:asciiTheme="majorHAnsi" w:hAnsiTheme="majorHAnsi" w:cstheme="majorHAnsi" w:hint="cs"/>
+          <w:rtl/>
+        </w:rPr>
+        <w:t>אפסילון־החלטה</w:t>
+      </w:r>
+      <w:proofErr w:type="spellEnd"/>
+      <w:r>
+        <w:rPr>
+          <w:rFonts w:asciiTheme="majorHAnsi" w:hAnsiTheme="majorHAnsi" w:cstheme="majorHAnsi" w:hint="cs"/>
+          <w:rtl/>
+        </w:rPr>
+        <w:t xml:space="preserve"> שונה מכלל ההחלטה הרגיל שנלמד בכיתה באופן הבא: </w:t>
       </w:r>
       <w:r>
         <w:rPr>
@@ -10276,6 +10484,7 @@
         <w:bidi/>
         <w:rPr>
           <w:rFonts w:asciiTheme="majorHAnsi" w:hAnsiTheme="majorHAnsi" w:cstheme="majorHAnsi"/>
+          <w:color w:val="2F5496" w:themeColor="accent1" w:themeShade="BF"/>
         </w:rPr>
       </w:pPr>
       <w:r>
@@ -10283,6 +10492,7 @@
           <w:rFonts w:asciiTheme="majorHAnsi" w:hAnsiTheme="majorHAnsi" w:cstheme="majorHAnsi" w:hint="cs"/>
           <w:b/>
           <w:bCs/>
+          <w:color w:val="2F5496" w:themeColor="accent1" w:themeShade="BF"/>
           <w:u w:val="single"/>
           <w:rtl/>
         </w:rPr>
@@ -10293,6 +10503,7 @@
           <w:rFonts w:asciiTheme="majorHAnsi" w:hAnsiTheme="majorHAnsi" w:cstheme="majorHAnsi"/>
           <w:b/>
           <w:bCs/>
+          <w:color w:val="2F5496" w:themeColor="accent1" w:themeShade="BF"/>
           <w:u w:val="single"/>
           <w:rtl/>
         </w:rPr>
@@ -10301,6 +10512,7 @@
       <w:r>
         <w:rPr>
           <w:rFonts w:asciiTheme="majorHAnsi" w:hAnsiTheme="majorHAnsi" w:cstheme="majorHAnsi" w:hint="cs"/>
+          <w:color w:val="2F5496" w:themeColor="accent1" w:themeShade="BF"/>
           <w:rtl/>
         </w:rPr>
         <w:t xml:space="preserve">יהיה </w:t>
@@ -10309,6 +10521,7 @@
         <m:r>
           <w:rPr>
             <w:rFonts w:ascii="Cambria Math" w:hAnsi="Cambria Math" w:cstheme="majorHAnsi"/>
+            <w:color w:val="2F5496" w:themeColor="accent1" w:themeShade="BF"/>
           </w:rPr>
           <m:t>d=2</m:t>
         </m:r>
@@ -10316,6 +10529,7 @@
       <w:r>
         <w:rPr>
           <w:rFonts w:asciiTheme="majorHAnsi" w:hAnsiTheme="majorHAnsi" w:cstheme="majorHAnsi"/>
+          <w:color w:val="2F5496" w:themeColor="accent1" w:themeShade="BF"/>
         </w:rPr>
         <w:t>.</w:t>
       </w:r>
@@ -10334,6 +10548,7 @@
         <w:rPr>
           <w:rFonts w:asciiTheme="majorHAnsi" w:hAnsiTheme="majorHAnsi" w:cstheme="majorHAnsi" w:hint="cs"/>
           <w:noProof/>
+          <w:color w:val="2F5496" w:themeColor="accent1" w:themeShade="BF"/>
           <w:rtl/>
           <w:lang w:val="he-IL"/>
         </w:rPr>
@@ -11533,6 +11748,7 @@
       <w:r>
         <w:rPr>
           <w:rFonts w:asciiTheme="majorHAnsi" w:hAnsiTheme="majorHAnsi" w:cstheme="majorHAnsi" w:hint="cs"/>
+          <w:color w:val="2F5496" w:themeColor="accent1" w:themeShade="BF"/>
           <w:rtl/>
         </w:rPr>
         <w:t xml:space="preserve">ויהי </w:t>
@@ -11540,12 +11756,14 @@
       <w:r>
         <w:rPr>
           <w:rFonts w:asciiTheme="majorHAnsi" w:hAnsiTheme="majorHAnsi" w:cstheme="majorHAnsi"/>
+          <w:color w:val="2F5496" w:themeColor="accent1" w:themeShade="BF"/>
         </w:rPr>
         <w:t>T</w:t>
       </w:r>
       <w:r>
         <w:rPr>
           <w:rFonts w:asciiTheme="majorHAnsi" w:hAnsiTheme="majorHAnsi" w:cstheme="majorHAnsi" w:hint="cs"/>
+          <w:color w:val="2F5496" w:themeColor="accent1" w:themeShade="BF"/>
           <w:rtl/>
         </w:rPr>
         <w:t xml:space="preserve"> עץ החלטה המסווג ראשית לפי התכונה: </w:t>
@@ -11557,6 +11775,7 @@
               <w:rPr>
                 <w:rFonts w:ascii="Cambria Math" w:hAnsi="Cambria Math" w:cstheme="majorHAnsi"/>
                 <w:i/>
+                <w:color w:val="2F5496" w:themeColor="accent1" w:themeShade="BF"/>
               </w:rPr>
             </m:ctrlPr>
           </m:sSubPr>
@@ -11564,6 +11783,7 @@
             <m:r>
               <w:rPr>
                 <w:rFonts w:ascii="Cambria Math" w:hAnsi="Cambria Math" w:cstheme="majorHAnsi"/>
+                <w:color w:val="2F5496" w:themeColor="accent1" w:themeShade="BF"/>
               </w:rPr>
               <m:t>x</m:t>
             </m:r>
@@ -11572,6 +11792,7 @@
             <m:r>
               <w:rPr>
                 <w:rFonts w:ascii="Cambria Math" w:hAnsi="Cambria Math" w:cstheme="majorHAnsi"/>
+                <w:color w:val="2F5496" w:themeColor="accent1" w:themeShade="BF"/>
               </w:rPr>
               <m:t>1</m:t>
             </m:r>
@@ -11580,6 +11801,7 @@
         <m:r>
           <w:rPr>
             <w:rFonts w:ascii="Cambria Math" w:hAnsi="Cambria Math" w:cstheme="majorHAnsi"/>
+            <w:color w:val="2F5496" w:themeColor="accent1" w:themeShade="BF"/>
           </w:rPr>
           <m:t>&gt;0</m:t>
         </m:r>
@@ -11587,6 +11809,7 @@
       <w:r>
         <w:rPr>
           <w:rFonts w:asciiTheme="majorHAnsi" w:hAnsiTheme="majorHAnsi" w:cstheme="majorHAnsi" w:hint="cs"/>
+          <w:color w:val="2F5496" w:themeColor="accent1" w:themeShade="BF"/>
           <w:rtl/>
         </w:rPr>
         <w:t xml:space="preserve"> ושנית לפי </w:t>
@@ -11598,6 +11821,7 @@
               <w:rPr>
                 <w:rFonts w:ascii="Cambria Math" w:hAnsi="Cambria Math" w:cstheme="majorHAnsi"/>
                 <w:i/>
+                <w:color w:val="2F5496" w:themeColor="accent1" w:themeShade="BF"/>
               </w:rPr>
             </m:ctrlPr>
           </m:sSubPr>
@@ -11605,6 +11829,7 @@
             <m:r>
               <w:rPr>
                 <w:rFonts w:ascii="Cambria Math" w:hAnsi="Cambria Math" w:cstheme="majorHAnsi"/>
+                <w:color w:val="2F5496" w:themeColor="accent1" w:themeShade="BF"/>
               </w:rPr>
               <m:t>x</m:t>
             </m:r>
@@ -11613,6 +11838,7 @@
             <m:r>
               <w:rPr>
                 <w:rFonts w:ascii="Cambria Math" w:hAnsi="Cambria Math" w:cstheme="majorHAnsi"/>
+                <w:color w:val="2F5496" w:themeColor="accent1" w:themeShade="BF"/>
               </w:rPr>
               <m:t>2</m:t>
             </m:r>
@@ -11621,6 +11847,7 @@
         <m:r>
           <w:rPr>
             <w:rFonts w:ascii="Cambria Math" w:hAnsi="Cambria Math" w:cstheme="majorHAnsi"/>
+            <w:color w:val="2F5496" w:themeColor="accent1" w:themeShade="BF"/>
           </w:rPr>
           <m:t>&gt;0</m:t>
         </m:r>
@@ -11628,6 +11855,7 @@
       <w:r>
         <w:rPr>
           <w:rFonts w:asciiTheme="majorHAnsi" w:hAnsiTheme="majorHAnsi" w:cstheme="majorHAnsi" w:hint="cs"/>
+          <w:color w:val="2F5496" w:themeColor="accent1" w:themeShade="BF"/>
           <w:rtl/>
         </w:rPr>
         <w:t xml:space="preserve">. ירך הסף הינו </w:t>
@@ -11639,6 +11867,7 @@
               <w:rPr>
                 <w:rFonts w:ascii="Cambria Math" w:hAnsi="Cambria Math" w:cstheme="majorHAnsi"/>
                 <w:i/>
+                <w:color w:val="2F5496" w:themeColor="accent1" w:themeShade="BF"/>
               </w:rPr>
             </m:ctrlPr>
           </m:sSubPr>
@@ -11646,6 +11875,7 @@
             <m:r>
               <w:rPr>
                 <w:rFonts w:ascii="Cambria Math" w:hAnsi="Cambria Math" w:cstheme="majorHAnsi"/>
+                <w:color w:val="2F5496" w:themeColor="accent1" w:themeShade="BF"/>
               </w:rPr>
               <m:t>v</m:t>
             </m:r>
@@ -11654,6 +11884,7 @@
             <m:r>
               <w:rPr>
                 <w:rFonts w:ascii="Cambria Math" w:hAnsi="Cambria Math" w:cstheme="majorHAnsi"/>
+                <w:color w:val="2F5496" w:themeColor="accent1" w:themeShade="BF"/>
               </w:rPr>
               <m:t>i</m:t>
             </m:r>
@@ -11662,6 +11893,7 @@
         <m:r>
           <w:rPr>
             <w:rFonts w:ascii="Cambria Math" w:hAnsi="Cambria Math" w:cstheme="majorHAnsi"/>
+            <w:color w:val="2F5496" w:themeColor="accent1" w:themeShade="BF"/>
           </w:rPr>
           <m:t>=0</m:t>
         </m:r>
@@ -11669,12 +11901,14 @@
       <w:r>
         <w:rPr>
           <w:rFonts w:asciiTheme="majorHAnsi" w:hAnsiTheme="majorHAnsi" w:cstheme="majorHAnsi"/>
+          <w:color w:val="2F5496" w:themeColor="accent1" w:themeShade="BF"/>
         </w:rPr>
         <w:t>.</w:t>
       </w:r>
       <w:r>
         <w:rPr>
           <w:rFonts w:asciiTheme="majorHAnsi" w:hAnsiTheme="majorHAnsi" w:cstheme="majorHAnsi"/>
+          <w:color w:val="2F5496" w:themeColor="accent1" w:themeShade="BF"/>
           <w:rtl/>
         </w:rPr>
         <w:br/>
@@ -11682,6 +11916,7 @@
       <w:r>
         <w:rPr>
           <w:rFonts w:asciiTheme="majorHAnsi" w:hAnsiTheme="majorHAnsi" w:cstheme="majorHAnsi" w:hint="cs"/>
+          <w:color w:val="2F5496" w:themeColor="accent1" w:themeShade="BF"/>
           <w:rtl/>
         </w:rPr>
         <w:t xml:space="preserve">נשרטט את </w:t>
@@ -11689,12 +11924,14 @@
       <w:r>
         <w:rPr>
           <w:rFonts w:asciiTheme="majorHAnsi" w:hAnsiTheme="majorHAnsi" w:cstheme="majorHAnsi"/>
+          <w:color w:val="2F5496" w:themeColor="accent1" w:themeShade="BF"/>
         </w:rPr>
         <w:t>T</w:t>
       </w:r>
       <w:r>
         <w:rPr>
           <w:rFonts w:asciiTheme="majorHAnsi" w:hAnsiTheme="majorHAnsi" w:cstheme="majorHAnsi" w:hint="cs"/>
+          <w:color w:val="2F5496" w:themeColor="accent1" w:themeShade="BF"/>
           <w:rtl/>
         </w:rPr>
         <w:t xml:space="preserve"> לאחר אימון על קבוצה בגודל 4, ונסמן ב+,- את הסיווג הסופי של כל דוגמא, וליד כל עלה את הסיווג הכולל של העלה (לפי הרוב):</w:t>
@@ -11735,7 +11972,7 @@
       <w:pPr>
         <w:bidi/>
         <w:rPr>
-          <w:rFonts w:asciiTheme="majorHAnsi" w:hAnsiTheme="majorHAnsi" w:cstheme="majorHAnsi" w:hint="cs"/>
+          <w:rFonts w:asciiTheme="majorHAnsi" w:hAnsiTheme="majorHAnsi" w:cstheme="majorHAnsi"/>
           <w:b/>
           <w:bCs/>
           <w:color w:val="2F5496" w:themeColor="accent1" w:themeShade="BF"/>
@@ -11763,7 +12000,7 @@
       <w:pPr>
         <w:bidi/>
         <w:rPr>
-          <w:rFonts w:asciiTheme="majorHAnsi" w:hAnsiTheme="majorHAnsi" w:cstheme="majorHAnsi" w:hint="cs"/>
+          <w:rFonts w:asciiTheme="majorHAnsi" w:hAnsiTheme="majorHAnsi" w:cstheme="majorHAnsi"/>
           <w:b/>
           <w:bCs/>
           <w:color w:val="2F5496" w:themeColor="accent1" w:themeShade="BF"/>
@@ -11861,7 +12098,7 @@
       <w:pPr>
         <w:bidi/>
         <w:rPr>
-          <w:rFonts w:asciiTheme="majorHAnsi" w:hAnsiTheme="majorHAnsi" w:cstheme="majorHAnsi" w:hint="cs"/>
+          <w:rFonts w:asciiTheme="majorHAnsi" w:hAnsiTheme="majorHAnsi" w:cstheme="majorHAnsi"/>
           <w:b/>
           <w:bCs/>
           <w:color w:val="2F5496" w:themeColor="accent1" w:themeShade="BF"/>
@@ -11875,7 +12112,7 @@
       <w:pPr>
         <w:bidi/>
         <w:rPr>
-          <w:rFonts w:asciiTheme="majorHAnsi" w:hAnsiTheme="majorHAnsi" w:cstheme="majorHAnsi" w:hint="cs"/>
+          <w:rFonts w:asciiTheme="majorHAnsi" w:hAnsiTheme="majorHAnsi" w:cstheme="majorHAnsi"/>
           <w:b/>
           <w:bCs/>
           <w:color w:val="2F5496" w:themeColor="accent1" w:themeShade="BF"/>
@@ -11889,7 +12126,7 @@
       <w:pPr>
         <w:bidi/>
         <w:rPr>
-          <w:rFonts w:asciiTheme="majorHAnsi" w:hAnsiTheme="majorHAnsi" w:cstheme="majorHAnsi" w:hint="cs"/>
+          <w:rFonts w:asciiTheme="majorHAnsi" w:hAnsiTheme="majorHAnsi" w:cstheme="majorHAnsi"/>
           <w:b/>
           <w:bCs/>
           <w:color w:val="2F5496" w:themeColor="accent1" w:themeShade="BF"/>
@@ -11903,7 +12140,7 @@
       <w:pPr>
         <w:bidi/>
         <w:rPr>
-          <w:rFonts w:asciiTheme="majorHAnsi" w:hAnsiTheme="majorHAnsi" w:cstheme="majorHAnsi" w:hint="cs"/>
+          <w:rFonts w:asciiTheme="majorHAnsi" w:hAnsiTheme="majorHAnsi" w:cstheme="majorHAnsi"/>
           <w:color w:val="2F5496" w:themeColor="accent1" w:themeShade="BF"/>
           <w:sz w:val="28"/>
           <w:szCs w:val="28"/>
@@ -11914,6 +12151,7 @@
         <w:rPr>
           <w:rFonts w:asciiTheme="majorHAnsi" w:hAnsiTheme="majorHAnsi" w:cstheme="majorHAnsi"/>
           <w:noProof/>
+          <w:color w:val="2F5496" w:themeColor="accent1" w:themeShade="BF"/>
         </w:rPr>
         <w:lastRenderedPageBreak/>
         <mc:AlternateContent>
@@ -12626,12 +12864,14 @@
       <w:r>
         <w:rPr>
           <w:rFonts w:asciiTheme="majorHAnsi" w:hAnsiTheme="majorHAnsi" w:cstheme="majorHAnsi"/>
+          <w:color w:val="2F5496" w:themeColor="accent1" w:themeShade="BF"/>
         </w:rPr>
         <w:t>T'</w:t>
       </w:r>
       <w:r>
         <w:rPr>
           <w:rFonts w:asciiTheme="majorHAnsi" w:hAnsiTheme="majorHAnsi" w:cstheme="majorHAnsi" w:hint="cs"/>
+          <w:color w:val="2F5496" w:themeColor="accent1" w:themeShade="BF"/>
           <w:rtl/>
         </w:rPr>
         <w:t xml:space="preserve"> המתקבל מ</w:t>
@@ -12639,12 +12879,14 @@
       <w:r>
         <w:rPr>
           <w:rFonts w:asciiTheme="majorHAnsi" w:hAnsiTheme="majorHAnsi" w:cstheme="majorHAnsi"/>
+          <w:color w:val="2F5496" w:themeColor="accent1" w:themeShade="BF"/>
         </w:rPr>
         <w:t>T</w:t>
       </w:r>
       <w:r>
         <w:rPr>
           <w:rFonts w:asciiTheme="majorHAnsi" w:hAnsiTheme="majorHAnsi" w:cstheme="majorHAnsi" w:hint="cs"/>
+          <w:color w:val="2F5496" w:themeColor="accent1" w:themeShade="BF"/>
           <w:rtl/>
         </w:rPr>
         <w:t xml:space="preserve"> הינו:</w:t>
@@ -12760,35 +13002,25 @@
         <w:rPr>
           <w:rFonts w:asciiTheme="majorHAnsi" w:hAnsiTheme="majorHAnsi" w:cstheme="majorHAnsi"/>
           <w:i/>
-          <w:rtl/>
-        </w:rPr>
-      </w:pPr>
-      <w:r>
-        <w:rPr>
-          <w:rFonts w:asciiTheme="majorHAnsi" w:hAnsiTheme="majorHAnsi" w:cstheme="majorHAnsi" w:hint="cs"/>
-          <w:rtl/>
-        </w:rPr>
-        <w:t xml:space="preserve">כעת, </w:t>
-      </w:r>
-      <w:r>
-        <w:rPr>
-          <w:rFonts w:asciiTheme="majorHAnsi" w:hAnsiTheme="majorHAnsi" w:cstheme="majorHAnsi" w:hint="cs"/>
-          <w:rtl/>
-        </w:rPr>
-        <w:t xml:space="preserve">נניח בשלילה שקיים וקטור </w:t>
+          <w:color w:val="2F5496" w:themeColor="accent1" w:themeShade="BF"/>
+          <w:rtl/>
+        </w:rPr>
+      </w:pPr>
+      <w:r>
+        <w:rPr>
+          <w:rFonts w:asciiTheme="majorHAnsi" w:hAnsiTheme="majorHAnsi" w:cstheme="majorHAnsi" w:hint="cs"/>
+          <w:color w:val="2F5496" w:themeColor="accent1" w:themeShade="BF"/>
+          <w:rtl/>
+        </w:rPr>
+        <w:t xml:space="preserve">כעת, נניח בשלילה שקיים וקטור </w:t>
       </w:r>
       <m:oMath>
         <m:r>
           <w:rPr>
             <w:rFonts w:ascii="Cambria Math" w:hAnsi="Cambria Math" w:cstheme="majorHAnsi"/>
+            <w:color w:val="2F5496" w:themeColor="accent1" w:themeShade="BF"/>
           </w:rPr>
-          <m:t>ε</m:t>
-        </m:r>
-        <m:r>
-          <w:rPr>
-            <w:rFonts w:ascii="Cambria Math" w:hAnsi="Cambria Math" w:cstheme="majorHAnsi"/>
-          </w:rPr>
-          <m:t>=</m:t>
+          <m:t>ε=</m:t>
         </m:r>
         <m:d>
           <m:dPr>
@@ -12798,6 +13030,7 @@
               <w:rPr>
                 <w:rFonts w:ascii="Cambria Math" w:hAnsi="Cambria Math" w:cstheme="majorHAnsi"/>
                 <w:i/>
+                <w:color w:val="2F5496" w:themeColor="accent1" w:themeShade="BF"/>
               </w:rPr>
             </m:ctrlPr>
           </m:dPr>
@@ -12808,6 +13041,7 @@
                   <w:rPr>
                     <w:rFonts w:ascii="Cambria Math" w:hAnsi="Cambria Math" w:cstheme="majorHAnsi"/>
                     <w:i/>
+                    <w:color w:val="2F5496" w:themeColor="accent1" w:themeShade="BF"/>
                   </w:rPr>
                 </m:ctrlPr>
               </m:sSubPr>
@@ -12815,6 +13049,7 @@
                 <m:r>
                   <w:rPr>
                     <w:rFonts w:ascii="Cambria Math" w:hAnsi="Cambria Math" w:cstheme="majorHAnsi"/>
+                    <w:color w:val="2F5496" w:themeColor="accent1" w:themeShade="BF"/>
                   </w:rPr>
                   <m:t>ε</m:t>
                 </m:r>
@@ -12823,6 +13058,7 @@
                 <m:r>
                   <w:rPr>
                     <w:rFonts w:ascii="Cambria Math" w:hAnsi="Cambria Math" w:cstheme="majorHAnsi"/>
+                    <w:color w:val="2F5496" w:themeColor="accent1" w:themeShade="BF"/>
                   </w:rPr>
                   <m:t>1</m:t>
                 </m:r>
@@ -12831,6 +13067,7 @@
             <m:r>
               <w:rPr>
                 <w:rFonts w:ascii="Cambria Math" w:hAnsi="Cambria Math" w:cstheme="majorHAnsi"/>
+                <w:color w:val="2F5496" w:themeColor="accent1" w:themeShade="BF"/>
               </w:rPr>
               <m:t>,</m:t>
             </m:r>
@@ -12840,6 +13077,7 @@
                   <w:rPr>
                     <w:rFonts w:ascii="Cambria Math" w:hAnsi="Cambria Math" w:cstheme="majorHAnsi"/>
                     <w:i/>
+                    <w:color w:val="2F5496" w:themeColor="accent1" w:themeShade="BF"/>
                   </w:rPr>
                 </m:ctrlPr>
               </m:sSubPr>
@@ -12847,6 +13085,7 @@
                 <m:r>
                   <w:rPr>
                     <w:rFonts w:ascii="Cambria Math" w:hAnsi="Cambria Math" w:cstheme="majorHAnsi"/>
+                    <w:color w:val="2F5496" w:themeColor="accent1" w:themeShade="BF"/>
                   </w:rPr>
                   <m:t>ε</m:t>
                 </m:r>
@@ -12855,6 +13094,7 @@
                 <m:r>
                   <w:rPr>
                     <w:rFonts w:ascii="Cambria Math" w:hAnsi="Cambria Math" w:cstheme="majorHAnsi"/>
+                    <w:color w:val="2F5496" w:themeColor="accent1" w:themeShade="BF"/>
                   </w:rPr>
                   <m:t>2</m:t>
                 </m:r>
@@ -12866,6 +13106,7 @@
       <w:r>
         <w:rPr>
           <w:rFonts w:asciiTheme="majorHAnsi" w:hAnsiTheme="majorHAnsi" w:cstheme="majorHAnsi" w:hint="cs"/>
+          <w:color w:val="2F5496" w:themeColor="accent1" w:themeShade="BF"/>
           <w:rtl/>
         </w:rPr>
         <w:t xml:space="preserve"> המקיים </w:t>
@@ -12877,6 +13118,7 @@
               <w:rPr>
                 <w:rFonts w:ascii="Cambria Math" w:hAnsi="Cambria Math" w:cstheme="majorHAnsi"/>
                 <w:i/>
+                <w:color w:val="2F5496" w:themeColor="accent1" w:themeShade="BF"/>
               </w:rPr>
             </m:ctrlPr>
           </m:sSubPr>
@@ -12884,6 +13126,7 @@
             <m:r>
               <w:rPr>
                 <w:rFonts w:ascii="Cambria Math" w:hAnsi="Cambria Math" w:cstheme="majorHAnsi"/>
+                <w:color w:val="2F5496" w:themeColor="accent1" w:themeShade="BF"/>
               </w:rPr>
               <m:t>ε</m:t>
             </m:r>
@@ -12892,6 +13135,7 @@
             <m:r>
               <w:rPr>
                 <w:rFonts w:ascii="Cambria Math" w:hAnsi="Cambria Math" w:cstheme="majorHAnsi"/>
+                <w:color w:val="2F5496" w:themeColor="accent1" w:themeShade="BF"/>
               </w:rPr>
               <m:t>1</m:t>
             </m:r>
@@ -12900,6 +13144,7 @@
         <m:r>
           <w:rPr>
             <w:rFonts w:ascii="Cambria Math" w:hAnsi="Cambria Math" w:cstheme="majorHAnsi"/>
+            <w:color w:val="2F5496" w:themeColor="accent1" w:themeShade="BF"/>
           </w:rPr>
           <m:t>,</m:t>
         </m:r>
@@ -12909,6 +13154,7 @@
               <w:rPr>
                 <w:rFonts w:ascii="Cambria Math" w:hAnsi="Cambria Math" w:cstheme="majorHAnsi"/>
                 <w:i/>
+                <w:color w:val="2F5496" w:themeColor="accent1" w:themeShade="BF"/>
               </w:rPr>
             </m:ctrlPr>
           </m:sSubPr>
@@ -12916,6 +13162,7 @@
             <m:r>
               <w:rPr>
                 <w:rFonts w:ascii="Cambria Math" w:hAnsi="Cambria Math" w:cstheme="majorHAnsi"/>
+                <w:color w:val="2F5496" w:themeColor="accent1" w:themeShade="BF"/>
               </w:rPr>
               <m:t>ε</m:t>
             </m:r>
@@ -12924,6 +13171,7 @@
             <m:r>
               <w:rPr>
                 <w:rFonts w:ascii="Cambria Math" w:hAnsi="Cambria Math" w:cstheme="majorHAnsi"/>
+                <w:color w:val="2F5496" w:themeColor="accent1" w:themeShade="BF"/>
               </w:rPr>
               <m:t>2</m:t>
             </m:r>
@@ -12932,6 +13180,7 @@
         <m:r>
           <w:rPr>
             <w:rFonts w:ascii="Cambria Math" w:hAnsi="Cambria Math" w:cstheme="majorHAnsi"/>
+            <w:color w:val="2F5496" w:themeColor="accent1" w:themeShade="BF"/>
           </w:rPr>
           <m:t>&gt;0</m:t>
         </m:r>
@@ -12940,6 +13189,7 @@
         <w:rPr>
           <w:rFonts w:asciiTheme="majorHAnsi" w:hAnsiTheme="majorHAnsi" w:cstheme="majorHAnsi" w:hint="cs"/>
           <w:i/>
+          <w:color w:val="2F5496" w:themeColor="accent1" w:themeShade="BF"/>
           <w:rtl/>
         </w:rPr>
         <w:t xml:space="preserve">, ועבורו לכל דוגמת מבחן </w:t>
@@ -12948,6 +13198,7 @@
         <w:rPr>
           <w:rFonts w:asciiTheme="majorHAnsi" w:hAnsiTheme="majorHAnsi" w:cstheme="majorHAnsi"/>
           <w:i/>
+          <w:color w:val="2F5496" w:themeColor="accent1" w:themeShade="BF"/>
         </w:rPr>
         <w:t>x</w:t>
       </w:r>
@@ -12955,6 +13206,7 @@
         <w:rPr>
           <w:rFonts w:asciiTheme="majorHAnsi" w:hAnsiTheme="majorHAnsi" w:cstheme="majorHAnsi" w:hint="cs"/>
           <w:i/>
+          <w:color w:val="2F5496" w:themeColor="accent1" w:themeShade="BF"/>
           <w:rtl/>
         </w:rPr>
         <w:t xml:space="preserve">, הסיווג של </w:t>
@@ -12963,6 +13215,7 @@
         <w:rPr>
           <w:rFonts w:asciiTheme="majorHAnsi" w:hAnsiTheme="majorHAnsi" w:cstheme="majorHAnsi"/>
           <w:i/>
+          <w:color w:val="2F5496" w:themeColor="accent1" w:themeShade="BF"/>
         </w:rPr>
         <w:t>x</w:t>
       </w:r>
@@ -12970,6 +13223,7 @@
         <w:rPr>
           <w:rFonts w:asciiTheme="majorHAnsi" w:hAnsiTheme="majorHAnsi" w:cstheme="majorHAnsi" w:hint="cs"/>
           <w:i/>
+          <w:color w:val="2F5496" w:themeColor="accent1" w:themeShade="BF"/>
           <w:rtl/>
         </w:rPr>
         <w:t xml:space="preserve"> תחת </w:t>
@@ -12978,6 +13232,7 @@
         <w:rPr>
           <w:rFonts w:asciiTheme="majorHAnsi" w:hAnsiTheme="majorHAnsi" w:cstheme="majorHAnsi"/>
           <w:i/>
+          <w:color w:val="2F5496" w:themeColor="accent1" w:themeShade="BF"/>
         </w:rPr>
         <w:t>T</w:t>
       </w:r>
@@ -12985,6 +13240,7 @@
         <w:rPr>
           <w:rFonts w:asciiTheme="majorHAnsi" w:hAnsiTheme="majorHAnsi" w:cstheme="majorHAnsi" w:hint="cs"/>
           <w:i/>
+          <w:color w:val="2F5496" w:themeColor="accent1" w:themeShade="BF"/>
           <w:rtl/>
         </w:rPr>
         <w:t xml:space="preserve"> עם כלל החלטה </w:t>
@@ -12993,6 +13249,7 @@
         <m:r>
           <w:rPr>
             <w:rFonts w:ascii="Cambria Math" w:hAnsi="Cambria Math" w:cstheme="majorHAnsi"/>
+            <w:color w:val="2F5496" w:themeColor="accent1" w:themeShade="BF"/>
           </w:rPr>
           <m:t>ε</m:t>
         </m:r>
@@ -13001,6 +13258,7 @@
         <w:rPr>
           <w:rFonts w:asciiTheme="majorHAnsi" w:hAnsiTheme="majorHAnsi" w:cstheme="majorHAnsi" w:hint="cs"/>
           <w:i/>
+          <w:color w:val="2F5496" w:themeColor="accent1" w:themeShade="BF"/>
           <w:rtl/>
         </w:rPr>
         <w:t xml:space="preserve">, זהה לסיווג של </w:t>
@@ -13009,6 +13267,7 @@
         <w:rPr>
           <w:rFonts w:asciiTheme="majorHAnsi" w:hAnsiTheme="majorHAnsi" w:cstheme="majorHAnsi"/>
           <w:i/>
+          <w:color w:val="2F5496" w:themeColor="accent1" w:themeShade="BF"/>
         </w:rPr>
         <w:t>x</w:t>
       </w:r>
@@ -13016,6 +13275,7 @@
         <w:rPr>
           <w:rFonts w:asciiTheme="majorHAnsi" w:hAnsiTheme="majorHAnsi" w:cstheme="majorHAnsi" w:hint="cs"/>
           <w:i/>
+          <w:color w:val="2F5496" w:themeColor="accent1" w:themeShade="BF"/>
           <w:rtl/>
         </w:rPr>
         <w:t xml:space="preserve"> תחת </w:t>
@@ -13024,6 +13284,7 @@
         <w:rPr>
           <w:rFonts w:asciiTheme="majorHAnsi" w:hAnsiTheme="majorHAnsi" w:cstheme="majorHAnsi"/>
           <w:i/>
+          <w:color w:val="2F5496" w:themeColor="accent1" w:themeShade="BF"/>
         </w:rPr>
         <w:t>T'</w:t>
       </w:r>
@@ -13031,6 +13292,7 @@
         <w:rPr>
           <w:rFonts w:asciiTheme="majorHAnsi" w:hAnsiTheme="majorHAnsi" w:cstheme="majorHAnsi" w:hint="cs"/>
           <w:i/>
+          <w:color w:val="2F5496" w:themeColor="accent1" w:themeShade="BF"/>
           <w:rtl/>
         </w:rPr>
         <w:t xml:space="preserve"> עם כלל החלטה רגיל.</w:t>
@@ -13042,6 +13304,7 @@
         <w:rPr>
           <w:rFonts w:asciiTheme="majorHAnsi" w:hAnsiTheme="majorHAnsi" w:cstheme="majorHAnsi"/>
           <w:i/>
+          <w:color w:val="2F5496" w:themeColor="accent1" w:themeShade="BF"/>
           <w:rtl/>
         </w:rPr>
       </w:pPr>
@@ -13049,6 +13312,7 @@
         <w:rPr>
           <w:rFonts w:asciiTheme="majorHAnsi" w:hAnsiTheme="majorHAnsi" w:cstheme="majorHAnsi"/>
           <w:i/>
+          <w:color w:val="2F5496" w:themeColor="accent1" w:themeShade="BF"/>
           <w:rtl/>
         </w:rPr>
         <w:br/>
@@ -13057,6 +13321,7 @@
         <w:rPr>
           <w:rFonts w:asciiTheme="majorHAnsi" w:hAnsiTheme="majorHAnsi" w:cstheme="majorHAnsi" w:hint="cs"/>
           <w:i/>
+          <w:color w:val="2F5496" w:themeColor="accent1" w:themeShade="BF"/>
           <w:rtl/>
         </w:rPr>
         <w:t xml:space="preserve">תהי דוגמת מבחן </w:t>
@@ -13065,6 +13330,7 @@
         <m:r>
           <w:rPr>
             <w:rFonts w:ascii="Cambria Math" w:hAnsi="Cambria Math" w:cstheme="majorHAnsi"/>
+            <w:color w:val="2F5496" w:themeColor="accent1" w:themeShade="BF"/>
           </w:rPr>
           <m:t>x=</m:t>
         </m:r>
@@ -13076,6 +13342,7 @@
               <w:rPr>
                 <w:rFonts w:ascii="Cambria Math" w:hAnsi="Cambria Math" w:cstheme="majorHAnsi"/>
                 <w:i/>
+                <w:color w:val="2F5496" w:themeColor="accent1" w:themeShade="BF"/>
               </w:rPr>
             </m:ctrlPr>
           </m:dPr>
@@ -13086,6 +13353,7 @@
                   <w:rPr>
                     <w:rFonts w:ascii="Cambria Math" w:hAnsi="Cambria Math" w:cstheme="majorHAnsi"/>
                     <w:i/>
+                    <w:color w:val="2F5496" w:themeColor="accent1" w:themeShade="BF"/>
                   </w:rPr>
                 </m:ctrlPr>
               </m:sSubPr>
@@ -13093,20 +13361,16 @@
                 <m:r>
                   <w:rPr>
                     <w:rFonts w:ascii="Cambria Math" w:hAnsi="Cambria Math" w:cstheme="majorHAnsi"/>
+                    <w:color w:val="2F5496" w:themeColor="accent1" w:themeShade="BF"/>
                   </w:rPr>
-                  <m:t>2</m:t>
-                </m:r>
-                <m:r>
-                  <w:rPr>
-                    <w:rFonts w:ascii="Cambria Math" w:hAnsi="Cambria Math" w:cstheme="majorHAnsi"/>
-                  </w:rPr>
-                  <m:t>ε</m:t>
+                  <m:t>2ε</m:t>
                 </m:r>
               </m:e>
               <m:sub>
                 <m:r>
                   <w:rPr>
                     <w:rFonts w:ascii="Cambria Math" w:hAnsi="Cambria Math" w:cstheme="majorHAnsi"/>
+                    <w:color w:val="2F5496" w:themeColor="accent1" w:themeShade="BF"/>
                   </w:rPr>
                   <m:t>1</m:t>
                 </m:r>
@@ -13115,6 +13379,7 @@
             <m:r>
               <w:rPr>
                 <w:rFonts w:ascii="Cambria Math" w:hAnsi="Cambria Math" w:cstheme="majorHAnsi"/>
+                <w:color w:val="2F5496" w:themeColor="accent1" w:themeShade="BF"/>
               </w:rPr>
               <m:t>,</m:t>
             </m:r>
@@ -13124,6 +13389,7 @@
                   <w:rPr>
                     <w:rFonts w:ascii="Cambria Math" w:hAnsi="Cambria Math" w:cstheme="majorHAnsi"/>
                     <w:i/>
+                    <w:color w:val="2F5496" w:themeColor="accent1" w:themeShade="BF"/>
                   </w:rPr>
                 </m:ctrlPr>
               </m:sSubPr>
@@ -13131,26 +13397,16 @@
                 <m:r>
                   <w:rPr>
                     <w:rFonts w:ascii="Cambria Math" w:hAnsi="Cambria Math" w:cstheme="majorHAnsi"/>
+                    <w:color w:val="2F5496" w:themeColor="accent1" w:themeShade="BF"/>
                   </w:rPr>
-                  <m:t>-</m:t>
-                </m:r>
-                <m:r>
-                  <w:rPr>
-                    <w:rFonts w:ascii="Cambria Math" w:hAnsi="Cambria Math" w:cstheme="majorHAnsi"/>
-                  </w:rPr>
-                  <m:t>2</m:t>
-                </m:r>
-                <m:r>
-                  <w:rPr>
-                    <w:rFonts w:ascii="Cambria Math" w:hAnsi="Cambria Math" w:cstheme="majorHAnsi"/>
-                  </w:rPr>
-                  <m:t>ε</m:t>
+                  <m:t>-2ε</m:t>
                 </m:r>
               </m:e>
               <m:sub>
                 <m:r>
                   <w:rPr>
                     <w:rFonts w:ascii="Cambria Math" w:hAnsi="Cambria Math" w:cstheme="majorHAnsi"/>
+                    <w:color w:val="2F5496" w:themeColor="accent1" w:themeShade="BF"/>
                   </w:rPr>
                   <m:t>2</m:t>
                 </m:r>
@@ -13163,6 +13419,7 @@
         <w:rPr>
           <w:rFonts w:asciiTheme="majorHAnsi" w:hAnsiTheme="majorHAnsi" w:cstheme="majorHAnsi" w:hint="cs"/>
           <w:i/>
+          <w:color w:val="2F5496" w:themeColor="accent1" w:themeShade="BF"/>
           <w:rtl/>
         </w:rPr>
         <w:t>.</w:t>
@@ -13171,6 +13428,7 @@
         <w:rPr>
           <w:rFonts w:asciiTheme="majorHAnsi" w:hAnsiTheme="majorHAnsi" w:cstheme="majorHAnsi"/>
           <w:i/>
+          <w:color w:val="2F5496" w:themeColor="accent1" w:themeShade="BF"/>
           <w:rtl/>
         </w:rPr>
         <w:br/>
@@ -13179,6 +13437,7 @@
         <w:rPr>
           <w:rFonts w:asciiTheme="majorHAnsi" w:hAnsiTheme="majorHAnsi" w:cstheme="majorHAnsi" w:hint="cs"/>
           <w:i/>
+          <w:color w:val="2F5496" w:themeColor="accent1" w:themeShade="BF"/>
           <w:rtl/>
         </w:rPr>
         <w:t xml:space="preserve">עבור העץ </w:t>
@@ -13187,6 +13446,7 @@
         <w:rPr>
           <w:rFonts w:asciiTheme="majorHAnsi" w:hAnsiTheme="majorHAnsi" w:cstheme="majorHAnsi"/>
           <w:i/>
+          <w:color w:val="2F5496" w:themeColor="accent1" w:themeShade="BF"/>
         </w:rPr>
         <w:t>T</w:t>
       </w:r>
@@ -13194,6 +13454,7 @@
         <w:rPr>
           <w:rFonts w:asciiTheme="majorHAnsi" w:hAnsiTheme="majorHAnsi" w:cstheme="majorHAnsi" w:hint="cs"/>
           <w:i/>
+          <w:color w:val="2F5496" w:themeColor="accent1" w:themeShade="BF"/>
           <w:rtl/>
         </w:rPr>
         <w:t xml:space="preserve"> מתקיים: </w:t>
@@ -13202,6 +13463,7 @@
         <w:rPr>
           <w:rFonts w:asciiTheme="majorHAnsi" w:hAnsiTheme="majorHAnsi" w:cstheme="majorHAnsi"/>
           <w:i/>
+          <w:color w:val="2F5496" w:themeColor="accent1" w:themeShade="BF"/>
           <w:rtl/>
         </w:rPr>
         <w:br/>
@@ -13216,6 +13478,7 @@
                 <w:rPr>
                   <w:rFonts w:ascii="Cambria Math" w:hAnsi="Cambria Math" w:cstheme="majorHAnsi"/>
                   <w:i/>
+                  <w:color w:val="2F5496" w:themeColor="accent1" w:themeShade="BF"/>
                 </w:rPr>
               </m:ctrlPr>
             </m:dPr>
@@ -13226,6 +13489,7 @@
                     <w:rPr>
                       <w:rFonts w:ascii="Cambria Math" w:hAnsi="Cambria Math" w:cstheme="majorHAnsi"/>
                       <w:i/>
+                      <w:color w:val="2F5496" w:themeColor="accent1" w:themeShade="BF"/>
                     </w:rPr>
                   </m:ctrlPr>
                 </m:sSubPr>
@@ -13233,6 +13497,7 @@
                   <m:r>
                     <w:rPr>
                       <w:rFonts w:ascii="Cambria Math" w:hAnsi="Cambria Math" w:cstheme="majorHAnsi"/>
+                      <w:color w:val="2F5496" w:themeColor="accent1" w:themeShade="BF"/>
                     </w:rPr>
                     <m:t>x</m:t>
                   </m:r>
@@ -13241,6 +13506,7 @@
                   <m:r>
                     <w:rPr>
                       <w:rFonts w:ascii="Cambria Math" w:hAnsi="Cambria Math" w:cstheme="majorHAnsi"/>
+                      <w:color w:val="2F5496" w:themeColor="accent1" w:themeShade="BF"/>
                     </w:rPr>
                     <m:t>1</m:t>
                   </m:r>
@@ -13249,6 +13515,7 @@
               <m:r>
                 <w:rPr>
                   <w:rFonts w:ascii="Cambria Math" w:hAnsi="Cambria Math" w:cstheme="majorHAnsi"/>
+                  <w:color w:val="2F5496" w:themeColor="accent1" w:themeShade="BF"/>
                 </w:rPr>
                 <m:t>-0</m:t>
               </m:r>
@@ -13257,6 +13524,7 @@
           <m:r>
             <w:rPr>
               <w:rFonts w:ascii="Cambria Math" w:hAnsi="Cambria Math" w:cstheme="majorHAnsi"/>
+              <w:color w:val="2F5496" w:themeColor="accent1" w:themeShade="BF"/>
             </w:rPr>
             <m:t>=</m:t>
           </m:r>
@@ -13268,6 +13536,7 @@
                 <w:rPr>
                   <w:rFonts w:ascii="Cambria Math" w:hAnsi="Cambria Math" w:cstheme="majorHAnsi"/>
                   <w:i/>
+                  <w:color w:val="2F5496" w:themeColor="accent1" w:themeShade="BF"/>
                 </w:rPr>
               </m:ctrlPr>
             </m:dPr>
@@ -13278,6 +13547,7 @@
                     <w:rPr>
                       <w:rFonts w:ascii="Cambria Math" w:hAnsi="Cambria Math" w:cstheme="majorHAnsi"/>
                       <w:i/>
+                      <w:color w:val="2F5496" w:themeColor="accent1" w:themeShade="BF"/>
                     </w:rPr>
                   </m:ctrlPr>
                 </m:sSubPr>
@@ -13285,20 +13555,16 @@
                   <m:r>
                     <w:rPr>
                       <w:rFonts w:ascii="Cambria Math" w:hAnsi="Cambria Math" w:cstheme="majorHAnsi"/>
+                      <w:color w:val="2F5496" w:themeColor="accent1" w:themeShade="BF"/>
                     </w:rPr>
-                    <m:t>2</m:t>
-                  </m:r>
-                  <m:r>
-                    <w:rPr>
-                      <w:rFonts w:ascii="Cambria Math" w:hAnsi="Cambria Math" w:cstheme="majorHAnsi"/>
-                    </w:rPr>
-                    <m:t>ε</m:t>
+                    <m:t>2ε</m:t>
                   </m:r>
                 </m:e>
                 <m:sub>
                   <m:r>
                     <w:rPr>
                       <w:rFonts w:ascii="Cambria Math" w:hAnsi="Cambria Math" w:cstheme="majorHAnsi"/>
+                      <w:color w:val="2F5496" w:themeColor="accent1" w:themeShade="BF"/>
                     </w:rPr>
                     <m:t>1</m:t>
                   </m:r>
@@ -13307,6 +13573,7 @@
               <m:r>
                 <w:rPr>
                   <w:rFonts w:ascii="Cambria Math" w:hAnsi="Cambria Math" w:cstheme="majorHAnsi"/>
+                  <w:color w:val="2F5496" w:themeColor="accent1" w:themeShade="BF"/>
                 </w:rPr>
                 <m:t>-0</m:t>
               </m:r>
@@ -13315,6 +13582,7 @@
           <m:r>
             <w:rPr>
               <w:rFonts w:ascii="Cambria Math" w:hAnsi="Cambria Math" w:cstheme="majorHAnsi"/>
+              <w:color w:val="2F5496" w:themeColor="accent1" w:themeShade="BF"/>
             </w:rPr>
             <m:t>&gt;</m:t>
           </m:r>
@@ -13324,6 +13592,7 @@
                 <w:rPr>
                   <w:rFonts w:ascii="Cambria Math" w:hAnsi="Cambria Math" w:cstheme="majorHAnsi"/>
                   <w:i/>
+                  <w:color w:val="2F5496" w:themeColor="accent1" w:themeShade="BF"/>
                 </w:rPr>
               </m:ctrlPr>
             </m:sSubPr>
@@ -13331,6 +13600,7 @@
               <m:r>
                 <w:rPr>
                   <w:rFonts w:ascii="Cambria Math" w:hAnsi="Cambria Math" w:cstheme="majorHAnsi"/>
+                  <w:color w:val="2F5496" w:themeColor="accent1" w:themeShade="BF"/>
                 </w:rPr>
                 <m:t>ε</m:t>
               </m:r>
@@ -13339,6 +13609,7 @@
               <m:r>
                 <w:rPr>
                   <w:rFonts w:ascii="Cambria Math" w:hAnsi="Cambria Math" w:cstheme="majorHAnsi"/>
+                  <w:color w:val="2F5496" w:themeColor="accent1" w:themeShade="BF"/>
                 </w:rPr>
                 <m:t>1</m:t>
               </m:r>
@@ -13347,6 +13618,7 @@
           <m:r>
             <w:rPr>
               <w:rFonts w:ascii="Cambria Math" w:hAnsi="Cambria Math" w:cstheme="majorHAnsi"/>
+              <w:color w:val="2F5496" w:themeColor="accent1" w:themeShade="BF"/>
             </w:rPr>
             <m:t xml:space="preserve">&gt;0,           </m:t>
           </m:r>
@@ -13358,6 +13630,7 @@
                 <w:rPr>
                   <w:rFonts w:ascii="Cambria Math" w:hAnsi="Cambria Math" w:cstheme="majorHAnsi"/>
                   <w:i/>
+                  <w:color w:val="2F5496" w:themeColor="accent1" w:themeShade="BF"/>
                 </w:rPr>
               </m:ctrlPr>
             </m:dPr>
@@ -13368,6 +13641,7 @@
                     <w:rPr>
                       <w:rFonts w:ascii="Cambria Math" w:hAnsi="Cambria Math" w:cstheme="majorHAnsi"/>
                       <w:i/>
+                      <w:color w:val="2F5496" w:themeColor="accent1" w:themeShade="BF"/>
                     </w:rPr>
                   </m:ctrlPr>
                 </m:sSubPr>
@@ -13375,6 +13649,7 @@
                   <m:r>
                     <w:rPr>
                       <w:rFonts w:ascii="Cambria Math" w:hAnsi="Cambria Math" w:cstheme="majorHAnsi"/>
+                      <w:color w:val="2F5496" w:themeColor="accent1" w:themeShade="BF"/>
                     </w:rPr>
                     <m:t>x</m:t>
                   </m:r>
@@ -13383,6 +13658,7 @@
                   <m:r>
                     <w:rPr>
                       <w:rFonts w:ascii="Cambria Math" w:hAnsi="Cambria Math" w:cstheme="majorHAnsi"/>
+                      <w:color w:val="2F5496" w:themeColor="accent1" w:themeShade="BF"/>
                     </w:rPr>
                     <m:t>2</m:t>
                   </m:r>
@@ -13391,6 +13667,7 @@
               <m:r>
                 <w:rPr>
                   <w:rFonts w:ascii="Cambria Math" w:hAnsi="Cambria Math" w:cstheme="majorHAnsi"/>
+                  <w:color w:val="2F5496" w:themeColor="accent1" w:themeShade="BF"/>
                 </w:rPr>
                 <m:t>-0</m:t>
               </m:r>
@@ -13399,6 +13676,7 @@
           <m:r>
             <w:rPr>
               <w:rFonts w:ascii="Cambria Math" w:hAnsi="Cambria Math" w:cstheme="majorHAnsi"/>
+              <w:color w:val="2F5496" w:themeColor="accent1" w:themeShade="BF"/>
             </w:rPr>
             <m:t>=</m:t>
           </m:r>
@@ -13410,6 +13688,7 @@
                 <w:rPr>
                   <w:rFonts w:ascii="Cambria Math" w:hAnsi="Cambria Math" w:cstheme="majorHAnsi"/>
                   <w:i/>
+                  <w:color w:val="2F5496" w:themeColor="accent1" w:themeShade="BF"/>
                 </w:rPr>
               </m:ctrlPr>
             </m:dPr>
@@ -13420,6 +13699,7 @@
                     <w:rPr>
                       <w:rFonts w:ascii="Cambria Math" w:hAnsi="Cambria Math" w:cstheme="majorHAnsi"/>
                       <w:i/>
+                      <w:color w:val="2F5496" w:themeColor="accent1" w:themeShade="BF"/>
                     </w:rPr>
                   </m:ctrlPr>
                 </m:sSubPr>
@@ -13427,20 +13707,16 @@
                   <m:r>
                     <w:rPr>
                       <w:rFonts w:ascii="Cambria Math" w:hAnsi="Cambria Math" w:cstheme="majorHAnsi"/>
+                      <w:color w:val="2F5496" w:themeColor="accent1" w:themeShade="BF"/>
                     </w:rPr>
-                    <m:t>-</m:t>
-                  </m:r>
-                  <m:r>
-                    <w:rPr>
-                      <w:rFonts w:ascii="Cambria Math" w:hAnsi="Cambria Math" w:cstheme="majorHAnsi"/>
-                    </w:rPr>
-                    <m:t>2ε</m:t>
+                    <m:t>-2ε</m:t>
                   </m:r>
                 </m:e>
                 <m:sub>
                   <m:r>
                     <w:rPr>
                       <w:rFonts w:ascii="Cambria Math" w:hAnsi="Cambria Math" w:cstheme="majorHAnsi"/>
+                      <w:color w:val="2F5496" w:themeColor="accent1" w:themeShade="BF"/>
                     </w:rPr>
                     <m:t>2</m:t>
                   </m:r>
@@ -13449,6 +13725,7 @@
               <m:r>
                 <w:rPr>
                   <w:rFonts w:ascii="Cambria Math" w:hAnsi="Cambria Math" w:cstheme="majorHAnsi"/>
+                  <w:color w:val="2F5496" w:themeColor="accent1" w:themeShade="BF"/>
                 </w:rPr>
                 <m:t>-0</m:t>
               </m:r>
@@ -13457,6 +13734,7 @@
           <m:r>
             <w:rPr>
               <w:rFonts w:ascii="Cambria Math" w:hAnsi="Cambria Math" w:cstheme="majorHAnsi"/>
+              <w:color w:val="2F5496" w:themeColor="accent1" w:themeShade="BF"/>
             </w:rPr>
             <m:t>=</m:t>
           </m:r>
@@ -13466,6 +13744,7 @@
                 <w:rPr>
                   <w:rFonts w:ascii="Cambria Math" w:hAnsi="Cambria Math" w:cstheme="majorHAnsi"/>
                   <w:i/>
+                  <w:color w:val="2F5496" w:themeColor="accent1" w:themeShade="BF"/>
                 </w:rPr>
               </m:ctrlPr>
             </m:sSubPr>
@@ -13473,20 +13752,16 @@
               <m:r>
                 <w:rPr>
                   <w:rFonts w:ascii="Cambria Math" w:hAnsi="Cambria Math" w:cstheme="majorHAnsi"/>
+                  <w:color w:val="2F5496" w:themeColor="accent1" w:themeShade="BF"/>
                 </w:rPr>
-                <m:t>|</m:t>
-              </m:r>
-              <m:r>
-                <w:rPr>
-                  <w:rFonts w:ascii="Cambria Math" w:hAnsi="Cambria Math" w:cstheme="majorHAnsi"/>
-                </w:rPr>
-                <m:t>2ε</m:t>
+                <m:t>|2ε</m:t>
               </m:r>
             </m:e>
             <m:sub>
               <m:r>
                 <w:rPr>
                   <w:rFonts w:ascii="Cambria Math" w:hAnsi="Cambria Math" w:cstheme="majorHAnsi"/>
+                  <w:color w:val="2F5496" w:themeColor="accent1" w:themeShade="BF"/>
                 </w:rPr>
                 <m:t>2</m:t>
               </m:r>
@@ -13495,14 +13770,9 @@
           <m:r>
             <w:rPr>
               <w:rFonts w:ascii="Cambria Math" w:hAnsi="Cambria Math" w:cstheme="majorHAnsi"/>
+              <w:color w:val="2F5496" w:themeColor="accent1" w:themeShade="BF"/>
             </w:rPr>
-            <m:t>|</m:t>
-          </m:r>
-          <m:r>
-            <w:rPr>
-              <w:rFonts w:ascii="Cambria Math" w:hAnsi="Cambria Math" w:cstheme="majorHAnsi"/>
-            </w:rPr>
-            <m:t>&gt;</m:t>
+            <m:t>|&gt;</m:t>
           </m:r>
           <m:sSub>
             <m:sSubPr>
@@ -13510,6 +13780,7 @@
                 <w:rPr>
                   <w:rFonts w:ascii="Cambria Math" w:hAnsi="Cambria Math" w:cstheme="majorHAnsi"/>
                   <w:i/>
+                  <w:color w:val="2F5496" w:themeColor="accent1" w:themeShade="BF"/>
                 </w:rPr>
               </m:ctrlPr>
             </m:sSubPr>
@@ -13517,6 +13788,7 @@
               <m:r>
                 <w:rPr>
                   <w:rFonts w:ascii="Cambria Math" w:hAnsi="Cambria Math" w:cstheme="majorHAnsi"/>
+                  <w:color w:val="2F5496" w:themeColor="accent1" w:themeShade="BF"/>
                 </w:rPr>
                 <m:t>ε</m:t>
               </m:r>
@@ -13525,6 +13797,7 @@
               <m:r>
                 <w:rPr>
                   <w:rFonts w:ascii="Cambria Math" w:hAnsi="Cambria Math" w:cstheme="majorHAnsi"/>
+                  <w:color w:val="2F5496" w:themeColor="accent1" w:themeShade="BF"/>
                 </w:rPr>
                 <m:t>2</m:t>
               </m:r>
@@ -13533,6 +13806,7 @@
           <m:r>
             <w:rPr>
               <w:rFonts w:ascii="Cambria Math" w:hAnsi="Cambria Math" w:cstheme="majorHAnsi"/>
+              <w:color w:val="2F5496" w:themeColor="accent1" w:themeShade="BF"/>
             </w:rPr>
             <m:t>,</m:t>
           </m:r>
@@ -13542,6 +13816,7 @@
                 <w:rPr>
                   <w:rFonts w:ascii="Cambria Math" w:hAnsi="Cambria Math" w:cstheme="majorHAnsi"/>
                   <w:i/>
+                  <w:color w:val="2F5496" w:themeColor="accent1" w:themeShade="BF"/>
                 </w:rPr>
               </m:ctrlPr>
             </m:sSubPr>
@@ -13549,6 +13824,7 @@
               <m:r>
                 <w:rPr>
                   <w:rFonts w:ascii="Cambria Math" w:hAnsi="Cambria Math" w:cstheme="majorHAnsi"/>
+                  <w:color w:val="2F5496" w:themeColor="accent1" w:themeShade="BF"/>
                 </w:rPr>
                 <m:t>-2ε</m:t>
               </m:r>
@@ -13557,6 +13833,7 @@
               <m:r>
                 <w:rPr>
                   <w:rFonts w:ascii="Cambria Math" w:hAnsi="Cambria Math" w:cstheme="majorHAnsi"/>
+                  <w:color w:val="2F5496" w:themeColor="accent1" w:themeShade="BF"/>
                 </w:rPr>
                 <m:t>2</m:t>
               </m:r>
@@ -13565,19 +13842,14 @@
           <m:r>
             <w:rPr>
               <w:rFonts w:ascii="Cambria Math" w:hAnsi="Cambria Math" w:cstheme="majorHAnsi"/>
+              <w:color w:val="2F5496" w:themeColor="accent1" w:themeShade="BF"/>
             </w:rPr>
-            <m:t>&lt;0</m:t>
-          </m:r>
-          <m:r>
-            <w:rPr>
-              <w:rFonts w:ascii="Cambria Math" w:hAnsi="Cambria Math" w:cstheme="majorHAnsi"/>
-            </w:rPr>
-            <m:t xml:space="preserve"> </m:t>
+            <m:t xml:space="preserve">&lt;0 </m:t>
           </m:r>
           <m:r>
             <w:rPr>
               <w:rFonts w:asciiTheme="majorHAnsi" w:hAnsiTheme="majorHAnsi" w:cstheme="majorHAnsi"/>
-              <w:i/>
+              <w:color w:val="2F5496" w:themeColor="accent1" w:themeShade="BF"/>
               <w:rtl/>
             </w:rPr>
             <w:br/>
@@ -13586,8 +13858,18 @@
       </m:oMathPara>
       <w:r>
         <w:rPr>
-          <w:rFonts w:asciiTheme="majorHAnsi" w:hAnsiTheme="majorHAnsi" w:cstheme="majorHAnsi" w:hint="cs"/>
+          <w:rFonts w:asciiTheme="majorHAnsi" w:hAnsiTheme="majorHAnsi" w:cstheme="majorHAnsi"/>
           <w:i/>
+          <w:color w:val="2F5496" w:themeColor="accent1" w:themeShade="BF"/>
+          <w:rtl/>
+        </w:rPr>
+        <w:br/>
+      </w:r>
+      <w:r>
+        <w:rPr>
+          <w:rFonts w:asciiTheme="majorHAnsi" w:hAnsiTheme="majorHAnsi" w:cstheme="majorHAnsi" w:hint="cs"/>
+          <w:i/>
+          <w:color w:val="2F5496" w:themeColor="accent1" w:themeShade="BF"/>
           <w:rtl/>
         </w:rPr>
         <w:t xml:space="preserve">ולכן בצומת ההחלטה הראשון נבחר להתפצל לענף של </w:t>
@@ -13596,6 +13878,7 @@
         <w:rPr>
           <w:rFonts w:asciiTheme="majorHAnsi" w:hAnsiTheme="majorHAnsi" w:cstheme="majorHAnsi"/>
           <w:i/>
+          <w:color w:val="2F5496" w:themeColor="accent1" w:themeShade="BF"/>
         </w:rPr>
         <w:t>T</w:t>
       </w:r>
@@ -13603,6 +13886,7 @@
         <w:rPr>
           <w:rFonts w:asciiTheme="majorHAnsi" w:hAnsiTheme="majorHAnsi" w:cstheme="majorHAnsi" w:hint="cs"/>
           <w:i/>
+          <w:color w:val="2F5496" w:themeColor="accent1" w:themeShade="BF"/>
           <w:rtl/>
         </w:rPr>
         <w:t xml:space="preserve">, ובצומת ההחלטה השני נבחר להתפצל לפי </w:t>
@@ -13611,6 +13895,7 @@
         <w:rPr>
           <w:rFonts w:asciiTheme="majorHAnsi" w:hAnsiTheme="majorHAnsi" w:cstheme="majorHAnsi"/>
           <w:i/>
+          <w:color w:val="2F5496" w:themeColor="accent1" w:themeShade="BF"/>
         </w:rPr>
         <w:t>F</w:t>
       </w:r>
@@ -13618,6 +13903,7 @@
         <w:rPr>
           <w:rFonts w:asciiTheme="majorHAnsi" w:hAnsiTheme="majorHAnsi" w:cstheme="majorHAnsi" w:hint="cs"/>
           <w:i/>
+          <w:color w:val="2F5496" w:themeColor="accent1" w:themeShade="BF"/>
           <w:rtl/>
         </w:rPr>
         <w:t>, ונקבל סיווג של "</w:t>
@@ -13626,6 +13912,7 @@
         <w:rPr>
           <w:rFonts w:asciiTheme="majorHAnsi" w:hAnsiTheme="majorHAnsi" w:cstheme="majorHAnsi"/>
           <w:i/>
+          <w:color w:val="2F5496" w:themeColor="accent1" w:themeShade="BF"/>
           <w:rtl/>
         </w:rPr>
         <w:t>–</w:t>
@@ -13634,6 +13921,7 @@
         <w:rPr>
           <w:rFonts w:asciiTheme="majorHAnsi" w:hAnsiTheme="majorHAnsi" w:cstheme="majorHAnsi" w:hint="cs"/>
           <w:i/>
+          <w:color w:val="2F5496" w:themeColor="accent1" w:themeShade="BF"/>
           <w:rtl/>
         </w:rPr>
         <w:t>" עבור דוגמת המבחן.</w:t>
@@ -13645,6 +13933,7 @@
         <w:rPr>
           <w:rFonts w:asciiTheme="majorHAnsi" w:hAnsiTheme="majorHAnsi" w:cstheme="majorHAnsi"/>
           <w:i/>
+          <w:color w:val="2F5496" w:themeColor="accent1" w:themeShade="BF"/>
           <w:rtl/>
         </w:rPr>
       </w:pPr>
@@ -13653,8 +13942,9 @@
       <w:pPr>
         <w:bidi/>
         <w:rPr>
-          <w:rFonts w:asciiTheme="majorHAnsi" w:hAnsiTheme="majorHAnsi" w:cstheme="majorHAnsi" w:hint="cs"/>
+          <w:rFonts w:asciiTheme="majorHAnsi" w:hAnsiTheme="majorHAnsi" w:cstheme="majorHAnsi"/>
           <w:i/>
+          <w:color w:val="2F5496" w:themeColor="accent1" w:themeShade="BF"/>
           <w:rtl/>
         </w:rPr>
       </w:pPr>
@@ -13662,6 +13952,16 @@
         <w:rPr>
           <w:rFonts w:asciiTheme="majorHAnsi" w:hAnsiTheme="majorHAnsi" w:cstheme="majorHAnsi" w:hint="cs"/>
           <w:i/>
+          <w:color w:val="2F5496" w:themeColor="accent1" w:themeShade="BF"/>
+          <w:rtl/>
+        </w:rPr>
+        <w:t xml:space="preserve">אולם </w:t>
+      </w:r>
+      <w:r>
+        <w:rPr>
+          <w:rFonts w:asciiTheme="majorHAnsi" w:hAnsiTheme="majorHAnsi" w:cstheme="majorHAnsi" w:hint="cs"/>
+          <w:i/>
+          <w:color w:val="2F5496" w:themeColor="accent1" w:themeShade="BF"/>
           <w:rtl/>
         </w:rPr>
         <w:t xml:space="preserve">עבור העץ </w:t>
@@ -13670,28 +13970,160 @@
         <w:rPr>
           <w:rFonts w:asciiTheme="majorHAnsi" w:hAnsiTheme="majorHAnsi" w:cstheme="majorHAnsi"/>
           <w:i/>
+          <w:color w:val="2F5496" w:themeColor="accent1" w:themeShade="BF"/>
+        </w:rPr>
+        <w:t>T'</w:t>
+      </w:r>
+      <w:r>
+        <w:rPr>
+          <w:rFonts w:asciiTheme="majorHAnsi" w:hAnsiTheme="majorHAnsi" w:cstheme="majorHAnsi" w:hint="cs"/>
+          <w:i/>
+          <w:color w:val="2F5496" w:themeColor="accent1" w:themeShade="BF"/>
+          <w:rtl/>
+        </w:rPr>
+        <w:t xml:space="preserve"> </w:t>
+      </w:r>
+      <w:r>
+        <w:rPr>
+          <w:rFonts w:asciiTheme="majorHAnsi" w:hAnsiTheme="majorHAnsi" w:cstheme="majorHAnsi" w:hint="cs"/>
+          <w:i/>
+          <w:color w:val="2F5496" w:themeColor="accent1" w:themeShade="BF"/>
+          <w:rtl/>
+        </w:rPr>
+        <w:t xml:space="preserve">, בצומת ההחלטה הראשון נבחר להתפצל לענף של </w:t>
+      </w:r>
+      <w:r>
+        <w:rPr>
+          <w:rFonts w:asciiTheme="majorHAnsi" w:hAnsiTheme="majorHAnsi" w:cstheme="majorHAnsi"/>
+          <w:i/>
+          <w:color w:val="2F5496" w:themeColor="accent1" w:themeShade="BF"/>
         </w:rPr>
         <w:t>T</w:t>
       </w:r>
       <w:r>
         <w:rPr>
-          <w:rFonts w:asciiTheme="majorHAnsi" w:hAnsiTheme="majorHAnsi" w:cstheme="majorHAnsi"/>
+          <w:rFonts w:asciiTheme="majorHAnsi" w:hAnsiTheme="majorHAnsi" w:cstheme="majorHAnsi" w:hint="cs"/>
           <w:i/>
-        </w:rPr>
-        <w:t>'</w:t>
-      </w:r>
+          <w:color w:val="2F5496" w:themeColor="accent1" w:themeShade="BF"/>
+          <w:rtl/>
+        </w:rPr>
+        <w:t xml:space="preserve"> כי </w:t>
+      </w:r>
+      <m:oMath>
+        <m:sSub>
+          <m:sSubPr>
+            <m:ctrlPr>
+              <w:rPr>
+                <w:rFonts w:ascii="Cambria Math" w:hAnsi="Cambria Math" w:cstheme="majorHAnsi"/>
+                <w:i/>
+                <w:color w:val="2F5496" w:themeColor="accent1" w:themeShade="BF"/>
+              </w:rPr>
+            </m:ctrlPr>
+          </m:sSubPr>
+          <m:e>
+            <m:r>
+              <w:rPr>
+                <w:rFonts w:ascii="Cambria Math" w:hAnsi="Cambria Math" w:cstheme="majorHAnsi"/>
+                <w:color w:val="2F5496" w:themeColor="accent1" w:themeShade="BF"/>
+              </w:rPr>
+              <m:t>ε</m:t>
+            </m:r>
+          </m:e>
+          <m:sub>
+            <m:r>
+              <w:rPr>
+                <w:rFonts w:ascii="Cambria Math" w:hAnsi="Cambria Math" w:cstheme="majorHAnsi"/>
+                <w:color w:val="2F5496" w:themeColor="accent1" w:themeShade="BF"/>
+              </w:rPr>
+              <m:t>1</m:t>
+            </m:r>
+          </m:sub>
+        </m:sSub>
+        <m:r>
+          <w:rPr>
+            <w:rFonts w:ascii="Cambria Math" w:hAnsi="Cambria Math" w:cstheme="majorHAnsi"/>
+            <w:color w:val="2F5496" w:themeColor="accent1" w:themeShade="BF"/>
+          </w:rPr>
+          <m:t>&gt;0</m:t>
+        </m:r>
+      </m:oMath>
       <w:r>
         <w:rPr>
           <w:rFonts w:asciiTheme="majorHAnsi" w:hAnsiTheme="majorHAnsi" w:cstheme="majorHAnsi" w:hint="cs"/>
           <w:i/>
-          <w:rtl/>
-        </w:rPr>
-        <w:t xml:space="preserve"> מתקיים:</w:t>
-      </w:r>
-      <w:r>
-        <w:rPr>
-          <w:rFonts w:asciiTheme="majorHAnsi" w:hAnsiTheme="majorHAnsi" w:cstheme="majorHAnsi"/>
+          <w:color w:val="2F5496" w:themeColor="accent1" w:themeShade="BF"/>
+          <w:rtl/>
+        </w:rPr>
+        <w:t>, ונסיים בעלה שסיווגו +, לגן נקבל סיוו</w:t>
+      </w:r>
+      <w:r>
+        <w:rPr>
+          <w:rFonts w:asciiTheme="majorHAnsi" w:hAnsiTheme="majorHAnsi" w:cstheme="majorHAnsi" w:hint="cs"/>
           <w:i/>
+          <w:color w:val="2F5496" w:themeColor="accent1" w:themeShade="BF"/>
+          <w:rtl/>
+        </w:rPr>
+        <w:t>ג</w:t>
+      </w:r>
+      <w:r>
+        <w:rPr>
+          <w:rFonts w:asciiTheme="majorHAnsi" w:hAnsiTheme="majorHAnsi" w:cstheme="majorHAnsi" w:hint="cs"/>
+          <w:i/>
+          <w:color w:val="2F5496" w:themeColor="accent1" w:themeShade="BF"/>
+          <w:rtl/>
+        </w:rPr>
+        <w:t xml:space="preserve"> של "+" עבור דוגמת המבחן.</w:t>
+      </w:r>
+      <w:r>
+        <w:rPr>
+          <w:rFonts w:asciiTheme="majorHAnsi" w:hAnsiTheme="majorHAnsi" w:cstheme="majorHAnsi"/>
+          <w:i/>
+          <w:color w:val="2F5496" w:themeColor="accent1" w:themeShade="BF"/>
+          <w:rtl/>
+        </w:rPr>
+        <w:br/>
+      </w:r>
+      <w:r>
+        <w:rPr>
+          <w:rFonts w:asciiTheme="majorHAnsi" w:hAnsiTheme="majorHAnsi" w:cstheme="majorHAnsi"/>
+          <w:i/>
+          <w:color w:val="2F5496" w:themeColor="accent1" w:themeShade="BF"/>
+          <w:rtl/>
+        </w:rPr>
+        <w:br/>
+      </w:r>
+      <w:r>
+        <w:rPr>
+          <w:rFonts w:asciiTheme="majorHAnsi" w:hAnsiTheme="majorHAnsi" w:cstheme="majorHAnsi" w:hint="cs"/>
+          <w:i/>
+          <w:color w:val="2F5496" w:themeColor="accent1" w:themeShade="BF"/>
+          <w:rtl/>
+        </w:rPr>
+        <w:t xml:space="preserve">=&gt; קיבלנו סתירה, לכן לא קיים וקטור </w:t>
+      </w:r>
+      <m:oMath>
+        <m:r>
+          <w:rPr>
+            <w:rFonts w:ascii="Cambria Math" w:hAnsi="Cambria Math" w:cstheme="majorHAnsi"/>
+            <w:color w:val="2F5496" w:themeColor="accent1" w:themeShade="BF"/>
+          </w:rPr>
+          <m:t>ε</m:t>
+        </m:r>
+      </m:oMath>
+      <w:r>
+        <w:rPr>
+          <w:rFonts w:asciiTheme="majorHAnsi" w:hAnsiTheme="majorHAnsi" w:cstheme="majorHAnsi" w:hint="cs"/>
+          <w:i/>
+          <w:color w:val="2F5496" w:themeColor="accent1" w:themeShade="BF"/>
+          <w:rtl/>
+        </w:rPr>
+        <w:t xml:space="preserve"> כנל.</w:t>
+      </w:r>
+      <w:r>
+        <w:rPr>
+          <w:rFonts w:asciiTheme="majorHAnsi" w:hAnsiTheme="majorHAnsi" w:cstheme="majorHAnsi"/>
+          <w:i/>
+          <w:color w:val="2F5496" w:themeColor="accent1" w:themeShade="BF"/>
           <w:rtl/>
         </w:rPr>
         <w:br/>
@@ -13949,18 +14381,52 @@
         <w:t xml:space="preserve"> </w:t>
       </w:r>
       <w:bookmarkStart w:id="9" w:name="_Hlk123839860"/>
+      <w:proofErr w:type="spellStart"/>
       <w:r>
         <w:rPr>
           <w:rFonts w:asciiTheme="majorHAnsi" w:hAnsiTheme="majorHAnsi" w:cstheme="majorHAnsi"/>
         </w:rPr>
         <w:t>load_data_set</w:t>
       </w:r>
+      <w:proofErr w:type="spellEnd"/>
       <w:r>
         <w:rPr>
           <w:rFonts w:asciiTheme="majorHAnsi" w:hAnsiTheme="majorHAnsi" w:cstheme="majorHAnsi"/>
           <w:lang w:bidi="ar-SA"/>
         </w:rPr>
-        <w:t xml:space="preserve">, create_train_validation_split, get_dataset_split </w:t>
+        <w:t xml:space="preserve">, </w:t>
+      </w:r>
+      <w:proofErr w:type="spellStart"/>
+      <w:r>
+        <w:rPr>
+          <w:rFonts w:asciiTheme="majorHAnsi" w:hAnsiTheme="majorHAnsi" w:cstheme="majorHAnsi"/>
+          <w:lang w:bidi="ar-SA"/>
+        </w:rPr>
+        <w:t>create_train_validation_split</w:t>
+      </w:r>
+      <w:proofErr w:type="spellEnd"/>
+      <w:r>
+        <w:rPr>
+          <w:rFonts w:asciiTheme="majorHAnsi" w:hAnsiTheme="majorHAnsi" w:cstheme="majorHAnsi"/>
+          <w:lang w:bidi="ar-SA"/>
+        </w:rPr>
+        <w:t xml:space="preserve">, </w:t>
+      </w:r>
+      <w:proofErr w:type="spellStart"/>
+      <w:r>
+        <w:rPr>
+          <w:rFonts w:asciiTheme="majorHAnsi" w:hAnsiTheme="majorHAnsi" w:cstheme="majorHAnsi"/>
+          <w:lang w:bidi="ar-SA"/>
+        </w:rPr>
+        <w:t>get_dataset_split</w:t>
+      </w:r>
+      <w:proofErr w:type="spellEnd"/>
+      <w:r>
+        <w:rPr>
+          <w:rFonts w:asciiTheme="majorHAnsi" w:hAnsiTheme="majorHAnsi" w:cstheme="majorHAnsi"/>
+          <w:lang w:bidi="ar-SA"/>
+        </w:rPr>
+        <w:t xml:space="preserve"> </w:t>
       </w:r>
       <w:r>
         <w:rPr>
@@ -14009,6 +14475,7 @@
         </w:rPr>
         <w:t xml:space="preserve"> למערכי </w:t>
       </w:r>
+      <w:proofErr w:type="spellStart"/>
       <w:r>
         <w:rPr>
           <w:rFonts w:asciiTheme="majorHAnsi" w:hAnsiTheme="majorHAnsi" w:cstheme="majorHAnsi"/>
@@ -14016,6 +14483,7 @@
         </w:rPr>
         <w:t>np.array</w:t>
       </w:r>
+      <w:proofErr w:type="spellEnd"/>
       <w:r>
         <w:rPr>
           <w:rFonts w:asciiTheme="majorHAnsi" w:hAnsiTheme="majorHAnsi" w:cstheme="majorHAnsi"/>
@@ -15541,7 +16009,63 @@
         <w:rPr>
           <w:rFonts w:asciiTheme="majorHAnsi" w:hAnsiTheme="majorHAnsi" w:cstheme="majorHAnsi"/>
         </w:rPr>
-        <w:t>All the built in packages in python, sklearn, pandas ,numpy, random, matplotlib, argparse, abc, typing</w:t>
+        <w:t xml:space="preserve">All the built in packages in python, </w:t>
+      </w:r>
+      <w:proofErr w:type="spellStart"/>
+      <w:r>
+        <w:rPr>
+          <w:rFonts w:asciiTheme="majorHAnsi" w:hAnsiTheme="majorHAnsi" w:cstheme="majorHAnsi"/>
+        </w:rPr>
+        <w:t>sklearn</w:t>
+      </w:r>
+      <w:proofErr w:type="spellEnd"/>
+      <w:r>
+        <w:rPr>
+          <w:rFonts w:asciiTheme="majorHAnsi" w:hAnsiTheme="majorHAnsi" w:cstheme="majorHAnsi"/>
+        </w:rPr>
+        <w:t>, pandas ,</w:t>
+      </w:r>
+      <w:proofErr w:type="spellStart"/>
+      <w:r>
+        <w:rPr>
+          <w:rFonts w:asciiTheme="majorHAnsi" w:hAnsiTheme="majorHAnsi" w:cstheme="majorHAnsi"/>
+        </w:rPr>
+        <w:t>numpy</w:t>
+      </w:r>
+      <w:proofErr w:type="spellEnd"/>
+      <w:r>
+        <w:rPr>
+          <w:rFonts w:asciiTheme="majorHAnsi" w:hAnsiTheme="majorHAnsi" w:cstheme="majorHAnsi"/>
+        </w:rPr>
+        <w:t xml:space="preserve">, random, matplotlib, </w:t>
+      </w:r>
+      <w:proofErr w:type="spellStart"/>
+      <w:r>
+        <w:rPr>
+          <w:rFonts w:asciiTheme="majorHAnsi" w:hAnsiTheme="majorHAnsi" w:cstheme="majorHAnsi"/>
+        </w:rPr>
+        <w:t>argparse</w:t>
+      </w:r>
+      <w:proofErr w:type="spellEnd"/>
+      <w:r>
+        <w:rPr>
+          <w:rFonts w:asciiTheme="majorHAnsi" w:hAnsiTheme="majorHAnsi" w:cstheme="majorHAnsi"/>
+        </w:rPr>
+        <w:t xml:space="preserve">, </w:t>
+      </w:r>
+      <w:proofErr w:type="spellStart"/>
+      <w:r>
+        <w:rPr>
+          <w:rFonts w:asciiTheme="majorHAnsi" w:hAnsiTheme="majorHAnsi" w:cstheme="majorHAnsi"/>
+        </w:rPr>
+        <w:t>abc</w:t>
+      </w:r>
+      <w:proofErr w:type="spellEnd"/>
+      <w:r>
+        <w:rPr>
+          <w:rFonts w:asciiTheme="majorHAnsi" w:hAnsiTheme="majorHAnsi" w:cstheme="majorHAnsi"/>
+        </w:rPr>
+        <w:t>, typing</w:t>
       </w:r>
       <w:r>
         <w:rPr>
@@ -15782,7 +16306,23 @@
           <w:rFonts w:asciiTheme="majorHAnsi" w:hAnsiTheme="majorHAnsi" w:cstheme="majorHAnsi" w:hint="cs"/>
           <w:rtl/>
         </w:rPr>
-        <w:t>שימו לב! בתיעוד ישנן הגבלות על הקוד עצמו, אי־עמידה בהגבלות אלו תגרור הורדת נקודות.</w:t>
+        <w:t xml:space="preserve">שימו לב! בתיעוד ישנן הגבלות על הקוד עצמו, </w:t>
+      </w:r>
+      <w:proofErr w:type="spellStart"/>
+      <w:r>
+        <w:rPr>
+          <w:rFonts w:asciiTheme="majorHAnsi" w:hAnsiTheme="majorHAnsi" w:cstheme="majorHAnsi" w:hint="cs"/>
+          <w:rtl/>
+        </w:rPr>
+        <w:t>אי־עמידה</w:t>
+      </w:r>
+      <w:proofErr w:type="spellEnd"/>
+      <w:r>
+        <w:rPr>
+          <w:rFonts w:asciiTheme="majorHAnsi" w:hAnsiTheme="majorHAnsi" w:cstheme="majorHAnsi" w:hint="cs"/>
+          <w:rtl/>
+        </w:rPr>
+        <w:t xml:space="preserve"> בהגבלות אלו תגרור הורדת נקודות.</w:t>
       </w:r>
       <w:r>
         <w:rPr>
@@ -16203,7 +16743,7 @@
           <w:noProof/>
         </w:rPr>
         <w:drawing>
-          <wp:anchor distT="0" distB="0" distL="114300" distR="114300" simplePos="0" relativeHeight="251672576" behindDoc="1" locked="0" layoutInCell="1" allowOverlap="1" wp14:anchorId="3384E81B" wp14:editId="5A1F7D75">
+          <wp:anchor distT="0" distB="0" distL="114300" distR="114300" simplePos="0" relativeHeight="251672576" behindDoc="1" locked="0" layoutInCell="1" allowOverlap="1" wp14:anchorId="3384E81B" wp14:editId="1EAA7616">
             <wp:simplePos x="0" y="0"/>
             <wp:positionH relativeFrom="column">
               <wp:posOffset>1101304</wp:posOffset>
@@ -16234,7 +16774,7 @@
                 <pic:pic xmlns:pic="http://schemas.openxmlformats.org/drawingml/2006/picture">
                   <pic:nvPicPr>
                     <pic:cNvPr id="0" name="Picture 12" descr="Writing Hand on Apple ">
-                      <a:hlinkClick r:id="rId10"/>
+                      <a:hlinkClick r:id="rId8"/>
                     </pic:cNvPr>
                     <pic:cNvPicPr>
                       <a:picLocks noChangeAspect="1" noChangeArrowheads="1"/>
@@ -16447,7 +16987,7 @@
           <w:rtl/>
         </w:rPr>
         <w:drawing>
-          <wp:anchor distT="0" distB="0" distL="114300" distR="114300" simplePos="0" relativeHeight="251673600" behindDoc="1" locked="0" layoutInCell="1" allowOverlap="1" wp14:anchorId="0CC91599" wp14:editId="051CE56C">
+          <wp:anchor distT="0" distB="0" distL="114300" distR="114300" simplePos="0" relativeHeight="251673600" behindDoc="1" locked="0" layoutInCell="1" allowOverlap="1" wp14:anchorId="0CC91599" wp14:editId="314E29E8">
             <wp:simplePos x="0" y="0"/>
             <wp:positionH relativeFrom="column">
               <wp:posOffset>5412105</wp:posOffset>
@@ -16468,7 +17008,7 @@
               </wp:wrapPolygon>
             </wp:wrapTight>
             <wp:docPr id="10" name="Picture 10" descr="Writing Hand on Apple ">
-              <a:hlinkClick xmlns:a="http://schemas.openxmlformats.org/drawingml/2006/main" r:id="rId10"/>
+              <a:hlinkClick xmlns:a="http://schemas.openxmlformats.org/drawingml/2006/main" r:id="rId8"/>
             </wp:docPr>
             <wp:cNvGraphicFramePr>
               <a:graphicFrameLocks xmlns:a="http://schemas.openxmlformats.org/drawingml/2006/main" noChangeAspect="1"/>
@@ -16478,7 +17018,7 @@
                 <pic:pic xmlns:pic="http://schemas.openxmlformats.org/drawingml/2006/picture">
                   <pic:nvPicPr>
                     <pic:cNvPr id="0" name="Picture 13" descr="Writing Hand on Apple ">
-                      <a:hlinkClick r:id="rId10"/>
+                      <a:hlinkClick r:id="rId8"/>
                     </pic:cNvPr>
                     <pic:cNvPicPr>
                       <a:picLocks noChangeAspect="1" noChangeArrowheads="1"/>
@@ -17027,6 +17567,7 @@
       <w:r>
         <w:fldChar w:fldCharType="separate"/>
       </w:r>
+      <w:proofErr w:type="spellStart"/>
       <w:r>
         <w:rPr>
           <w:rStyle w:val="Hyperlink"/>
@@ -17034,6 +17575,7 @@
         </w:rPr>
         <w:t>sklearn.model_selection.KFold</w:t>
       </w:r>
+      <w:proofErr w:type="spellEnd"/>
       <w:r>
         <w:rPr>
           <w:rStyle w:val="Hyperlink"/>
@@ -17182,7 +17724,7 @@
           <w:noProof/>
         </w:rPr>
         <w:drawing>
-          <wp:anchor distT="0" distB="0" distL="114300" distR="114300" simplePos="0" relativeHeight="251674624" behindDoc="1" locked="0" layoutInCell="1" allowOverlap="1" wp14:anchorId="194E547E" wp14:editId="409A13A3">
+          <wp:anchor distT="0" distB="0" distL="114300" distR="114300" simplePos="0" relativeHeight="251674624" behindDoc="1" locked="0" layoutInCell="1" allowOverlap="1" wp14:anchorId="194E547E" wp14:editId="22EB2098">
             <wp:simplePos x="0" y="0"/>
             <wp:positionH relativeFrom="column">
               <wp:posOffset>5700395</wp:posOffset>
@@ -17398,7 +17940,7 @@
           <w:noProof/>
         </w:rPr>
         <w:drawing>
-          <wp:anchor distT="0" distB="0" distL="114300" distR="114300" simplePos="0" relativeHeight="251675648" behindDoc="1" locked="0" layoutInCell="1" allowOverlap="1" wp14:anchorId="6D0C2B4E" wp14:editId="71F01EEA">
+          <wp:anchor distT="0" distB="0" distL="114300" distR="114300" simplePos="0" relativeHeight="251675648" behindDoc="1" locked="0" layoutInCell="1" allowOverlap="1" wp14:anchorId="6D0C2B4E" wp14:editId="34AB1902">
             <wp:simplePos x="0" y="0"/>
             <wp:positionH relativeFrom="column">
               <wp:posOffset>5695315</wp:posOffset>
@@ -17419,7 +17961,7 @@
               </wp:wrapPolygon>
             </wp:wrapTight>
             <wp:docPr id="4" name="Picture 4" descr="Writing Hand on Apple ">
-              <a:hlinkClick xmlns:a="http://schemas.openxmlformats.org/drawingml/2006/main" r:id="rId10"/>
+              <a:hlinkClick xmlns:a="http://schemas.openxmlformats.org/drawingml/2006/main" r:id="rId17"/>
             </wp:docPr>
             <wp:cNvGraphicFramePr>
               <a:graphicFrameLocks xmlns:a="http://schemas.openxmlformats.org/drawingml/2006/main" noChangeAspect="1"/>
@@ -17429,7 +17971,7 @@
                 <pic:pic xmlns:pic="http://schemas.openxmlformats.org/drawingml/2006/picture">
                   <pic:nvPicPr>
                     <pic:cNvPr id="0" name="Picture 15" descr="Writing Hand on Apple ">
-                      <a:hlinkClick r:id="rId10"/>
+                      <a:hlinkClick r:id="rId16"/>
                     </pic:cNvPr>
                     <pic:cNvPicPr>
                       <a:picLocks noChangeAspect="1" noChangeArrowheads="1"/>
@@ -17521,7 +18063,25 @@
           <w:color w:val="FF0000"/>
           <w:rtl/>
         </w:rPr>
-        <w:t>(טל אני לא יודע אם חרטטתי פה או לא</w:t>
+        <w:t xml:space="preserve">(טל אני לא יודע אם </w:t>
+      </w:r>
+      <w:proofErr w:type="spellStart"/>
+      <w:r>
+        <w:rPr>
+          <w:rFonts w:asciiTheme="majorHAnsi" w:hAnsiTheme="majorHAnsi" w:cstheme="majorHAnsi" w:hint="cs"/>
+          <w:color w:val="FF0000"/>
+          <w:rtl/>
+        </w:rPr>
+        <w:t>חרטטתי</w:t>
+      </w:r>
+      <w:proofErr w:type="spellEnd"/>
+      <w:r>
+        <w:rPr>
+          <w:rFonts w:asciiTheme="majorHAnsi" w:hAnsiTheme="majorHAnsi" w:cstheme="majorHAnsi" w:hint="cs"/>
+          <w:color w:val="FF0000"/>
+          <w:rtl/>
+        </w:rPr>
+        <w:t xml:space="preserve"> פה או לא</w:t>
       </w:r>
       <w:r>
         <w:rPr>
@@ -17574,7 +18134,7 @@
           <w:noProof/>
         </w:rPr>
         <w:drawing>
-          <wp:anchor distT="0" distB="0" distL="114300" distR="114300" simplePos="0" relativeHeight="251677696" behindDoc="1" locked="0" layoutInCell="1" allowOverlap="1" wp14:anchorId="187DBFEF" wp14:editId="23DEFAE2">
+          <wp:anchor distT="0" distB="0" distL="114300" distR="114300" simplePos="0" relativeHeight="251677696" behindDoc="1" locked="0" layoutInCell="1" allowOverlap="1" wp14:anchorId="187DBFEF" wp14:editId="1CA658D8">
             <wp:simplePos x="0" y="0"/>
             <wp:positionH relativeFrom="column">
               <wp:posOffset>5357495</wp:posOffset>
@@ -17595,7 +18155,7 @@
               </wp:wrapPolygon>
             </wp:wrapTight>
             <wp:docPr id="2" name="Picture 2" descr="Writing Hand on Apple ">
-              <a:hlinkClick xmlns:a="http://schemas.openxmlformats.org/drawingml/2006/main" r:id="rId8"/>
+              <a:hlinkClick xmlns:a="http://schemas.openxmlformats.org/drawingml/2006/main" r:id="rId10"/>
             </wp:docPr>
             <wp:cNvGraphicFramePr>
               <a:graphicFrameLocks xmlns:a="http://schemas.openxmlformats.org/drawingml/2006/main" noChangeAspect="1"/>
@@ -17605,7 +18165,7 @@
                 <pic:pic xmlns:pic="http://schemas.openxmlformats.org/drawingml/2006/picture">
                   <pic:nvPicPr>
                     <pic:cNvPr id="0" name="Picture 15" descr="Writing Hand on Apple ">
-                      <a:hlinkClick r:id="rId17"/>
+                      <a:hlinkClick r:id="rId10"/>
                     </pic:cNvPr>
                     <pic:cNvPicPr>
                       <a:picLocks noChangeAspect="1" noChangeArrowheads="1"/>

</xml_diff>